<commit_message>
docs: Modificar plan de iteracion
</commit_message>
<xml_diff>
--- a/3. Etapa de construcción/Iteración 2/Plan de iteración/Plan de Iteración C2_Vesta Risk Manager_T-Code.docx
+++ b/3. Etapa de construcción/Iteración 2/Plan de iteración/Plan de Iteración C2_Vesta Risk Manager_T-Code.docx
@@ -576,11 +576,7 @@
                 <w:t xml:space="preserve">Agustín Collareda, </w:t>
               </w:r>
               <w:r>
-                <w:t xml:space="preserve">Cintia </w:t>
-              </w:r>
-              <w:proofErr w:type="spellStart"/>
-              <w:r>
-                <w:t>Hern</w:t>
+                <w:t>Cintia Hern</w:t>
               </w:r>
               <w:r>
                 <w:t>a</w:t>
@@ -588,7 +584,6 @@
               <w:r>
                 <w:t>ndez</w:t>
               </w:r>
-              <w:proofErr w:type="spellEnd"/>
               <w:r>
                 <w:t>, Hugo Frey</w:t>
               </w:r>
@@ -2467,7 +2462,6 @@
                 <w:szCs w:val="22"/>
               </w:rPr>
             </w:pPr>
-            <w:proofErr w:type="spellStart"/>
             <w:r>
               <w:rPr>
                 <w:rFonts w:asciiTheme="minorHAnsi" w:hAnsiTheme="minorHAnsi" w:cstheme="minorHAnsi"/>
@@ -2476,7 +2470,6 @@
               </w:rPr>
               <w:t>Inicio</w:t>
             </w:r>
-            <w:proofErr w:type="spellEnd"/>
           </w:p>
         </w:tc>
         <w:tc>
@@ -2518,23 +2511,13 @@
                 <w:szCs w:val="22"/>
               </w:rPr>
             </w:pPr>
-            <w:proofErr w:type="spellStart"/>
-            <w:r>
-              <w:rPr>
-                <w:rFonts w:asciiTheme="minorHAnsi" w:hAnsiTheme="minorHAnsi" w:cstheme="minorHAnsi"/>
-                <w:sz w:val="22"/>
-                <w:szCs w:val="22"/>
-              </w:rPr>
-              <w:t>Inicio</w:t>
-            </w:r>
-            <w:proofErr w:type="spellEnd"/>
-            <w:r>
-              <w:rPr>
-                <w:rFonts w:asciiTheme="minorHAnsi" w:hAnsiTheme="minorHAnsi" w:cstheme="minorHAnsi"/>
-                <w:sz w:val="22"/>
-                <w:szCs w:val="22"/>
-              </w:rPr>
-              <w:t xml:space="preserve"> real</w:t>
+            <w:r>
+              <w:rPr>
+                <w:rFonts w:asciiTheme="minorHAnsi" w:hAnsiTheme="minorHAnsi" w:cstheme="minorHAnsi"/>
+                <w:sz w:val="22"/>
+                <w:szCs w:val="22"/>
+              </w:rPr>
+              <w:t>Inicio real</w:t>
             </w:r>
           </w:p>
         </w:tc>
@@ -2576,7 +2559,6 @@
                 <w:szCs w:val="22"/>
               </w:rPr>
             </w:pPr>
-            <w:proofErr w:type="spellStart"/>
             <w:r>
               <w:rPr>
                 <w:rFonts w:asciiTheme="minorHAnsi" w:hAnsiTheme="minorHAnsi" w:cstheme="minorHAnsi"/>
@@ -2585,7 +2567,6 @@
               </w:rPr>
               <w:t>Responsable</w:t>
             </w:r>
-            <w:proofErr w:type="spellEnd"/>
           </w:p>
         </w:tc>
       </w:tr>
@@ -3638,7 +3619,25 @@
                 <w:szCs w:val="22"/>
                 <w:lang w:val="es-AR"/>
               </w:rPr>
-              <w:t>5/11</w:t>
+              <w:t>31</w:t>
+            </w:r>
+            <w:r>
+              <w:rPr>
+                <w:rFonts w:asciiTheme="minorHAnsi" w:hAnsiTheme="minorHAnsi" w:cstheme="minorHAnsi"/>
+                <w:sz w:val="22"/>
+                <w:szCs w:val="22"/>
+                <w:lang w:val="es-AR"/>
+              </w:rPr>
+              <w:t>/1</w:t>
+            </w:r>
+            <w:r>
+              <w:rPr>
+                <w:rFonts w:asciiTheme="minorHAnsi" w:hAnsiTheme="minorHAnsi" w:cstheme="minorHAnsi"/>
+                <w:sz w:val="22"/>
+                <w:szCs w:val="22"/>
+                <w:lang w:val="es-AR"/>
+              </w:rPr>
+              <w:t>0</w:t>
             </w:r>
           </w:p>
         </w:tc>
@@ -3682,6 +3681,15 @@
                 <w:lang w:val="es-AR"/>
               </w:rPr>
             </w:pPr>
+            <w:r>
+              <w:rPr>
+                <w:rFonts w:asciiTheme="minorHAnsi" w:hAnsiTheme="minorHAnsi" w:cstheme="minorHAnsi"/>
+                <w:sz w:val="22"/>
+                <w:szCs w:val="22"/>
+                <w:lang w:val="es-AR"/>
+              </w:rPr>
+              <w:t>-</w:t>
+            </w:r>
           </w:p>
         </w:tc>
         <w:tc>
@@ -3806,6 +3814,16 @@
                 <w:lang w:val="es-AR"/>
               </w:rPr>
             </w:pPr>
+            <w:r>
+              <w:rPr>
+                <w:rFonts w:asciiTheme="minorHAnsi" w:hAnsiTheme="minorHAnsi" w:cstheme="minorHAnsi"/>
+                <w:color w:val="FF0000"/>
+                <w:sz w:val="22"/>
+                <w:szCs w:val="22"/>
+                <w:lang w:val="es-AR"/>
+              </w:rPr>
+              <w:t>31/10</w:t>
+            </w:r>
           </w:p>
         </w:tc>
         <w:tc>
@@ -3822,6 +3840,16 @@
                 <w:lang w:val="es-AR"/>
               </w:rPr>
             </w:pPr>
+            <w:r>
+              <w:rPr>
+                <w:rFonts w:asciiTheme="minorHAnsi" w:hAnsiTheme="minorHAnsi" w:cstheme="minorHAnsi"/>
+                <w:color w:val="FF0000"/>
+                <w:sz w:val="22"/>
+                <w:szCs w:val="22"/>
+                <w:lang w:val="es-AR"/>
+              </w:rPr>
+              <w:t>31/10</w:t>
+            </w:r>
           </w:p>
         </w:tc>
         <w:tc>
@@ -3946,6 +3974,16 @@
                 <w:lang w:val="es-AR"/>
               </w:rPr>
             </w:pPr>
+            <w:r>
+              <w:rPr>
+                <w:rFonts w:asciiTheme="minorHAnsi" w:hAnsiTheme="minorHAnsi" w:cstheme="minorHAnsi"/>
+                <w:color w:val="FF0000"/>
+                <w:sz w:val="22"/>
+                <w:szCs w:val="22"/>
+                <w:lang w:val="es-AR"/>
+              </w:rPr>
+              <w:t>31/10</w:t>
+            </w:r>
           </w:p>
         </w:tc>
         <w:tc>
@@ -3962,6 +4000,15 @@
                 <w:lang w:val="es-AR"/>
               </w:rPr>
             </w:pPr>
+            <w:r>
+              <w:rPr>
+                <w:rFonts w:asciiTheme="minorHAnsi" w:hAnsiTheme="minorHAnsi" w:cstheme="minorHAnsi"/>
+                <w:sz w:val="22"/>
+                <w:szCs w:val="22"/>
+                <w:lang w:val="es-AR"/>
+              </w:rPr>
+              <w:t>-</w:t>
+            </w:r>
           </w:p>
         </w:tc>
         <w:tc>
@@ -4086,6 +4133,15 @@
                 <w:lang w:val="es-AR"/>
               </w:rPr>
             </w:pPr>
+            <w:r>
+              <w:rPr>
+                <w:rFonts w:asciiTheme="minorHAnsi" w:hAnsiTheme="minorHAnsi" w:cstheme="minorHAnsi"/>
+                <w:sz w:val="22"/>
+                <w:szCs w:val="22"/>
+                <w:lang w:val="es-AR"/>
+              </w:rPr>
+              <w:t>-</w:t>
+            </w:r>
           </w:p>
         </w:tc>
         <w:tc>
@@ -4102,6 +4158,15 @@
                 <w:lang w:val="es-AR"/>
               </w:rPr>
             </w:pPr>
+            <w:r>
+              <w:rPr>
+                <w:rFonts w:asciiTheme="minorHAnsi" w:hAnsiTheme="minorHAnsi" w:cstheme="minorHAnsi"/>
+                <w:sz w:val="22"/>
+                <w:szCs w:val="22"/>
+                <w:lang w:val="es-AR"/>
+              </w:rPr>
+              <w:t>-</w:t>
+            </w:r>
           </w:p>
         </w:tc>
         <w:tc>
@@ -4235,6 +4300,15 @@
                 <w:lang w:val="es-AR"/>
               </w:rPr>
             </w:pPr>
+            <w:r>
+              <w:rPr>
+                <w:rFonts w:asciiTheme="minorHAnsi" w:hAnsiTheme="minorHAnsi" w:cstheme="minorHAnsi"/>
+                <w:sz w:val="22"/>
+                <w:szCs w:val="22"/>
+                <w:lang w:val="es-AR"/>
+              </w:rPr>
+              <w:t>-</w:t>
+            </w:r>
           </w:p>
         </w:tc>
         <w:tc>
@@ -4251,6 +4325,15 @@
                 <w:lang w:val="es-AR"/>
               </w:rPr>
             </w:pPr>
+            <w:r>
+              <w:rPr>
+                <w:rFonts w:asciiTheme="minorHAnsi" w:hAnsiTheme="minorHAnsi" w:cstheme="minorHAnsi"/>
+                <w:sz w:val="22"/>
+                <w:szCs w:val="22"/>
+                <w:lang w:val="es-AR"/>
+              </w:rPr>
+              <w:t>-</w:t>
+            </w:r>
           </w:p>
         </w:tc>
         <w:tc>
@@ -8623,7 +8706,6 @@
                 <w:lang w:val="es-AR"/>
               </w:rPr>
             </w:pPr>
-            <w:proofErr w:type="spellStart"/>
             <w:r>
               <w:rPr>
                 <w:rFonts w:asciiTheme="minorHAnsi" w:hAnsiTheme="minorHAnsi" w:cstheme="minorHAnsi"/>
@@ -8634,7 +8716,6 @@
               </w:rPr>
               <w:t>Observaciones</w:t>
             </w:r>
-            <w:proofErr w:type="spellEnd"/>
           </w:p>
         </w:tc>
       </w:tr>
@@ -8704,27 +8785,7 @@
                 <w:szCs w:val="22"/>
                 <w:lang w:val="es-AR"/>
               </w:rPr>
-              <w:t xml:space="preserve">HC: </w:t>
-            </w:r>
-            <w:proofErr w:type="spellStart"/>
-            <w:r>
-              <w:rPr>
-                <w:rFonts w:asciiTheme="minorHAnsi" w:hAnsiTheme="minorHAnsi" w:cstheme="minorHAnsi"/>
-                <w:sz w:val="22"/>
-                <w:szCs w:val="22"/>
-                <w:lang w:val="es-AR"/>
-              </w:rPr>
-              <w:t>Hernandez</w:t>
-            </w:r>
-            <w:proofErr w:type="spellEnd"/>
-            <w:r>
-              <w:rPr>
-                <w:rFonts w:asciiTheme="minorHAnsi" w:hAnsiTheme="minorHAnsi" w:cstheme="minorHAnsi"/>
-                <w:sz w:val="22"/>
-                <w:szCs w:val="22"/>
-                <w:lang w:val="es-AR"/>
-              </w:rPr>
-              <w:t xml:space="preserve"> Cintia</w:t>
+              <w:t>HC: Hernandez Cintia</w:t>
             </w:r>
             <w:r>
               <w:rPr>
@@ -9653,15 +9714,7 @@
           <w:spacing w:before="0"/>
         </w:pPr>
         <w:r>
-          <w:t xml:space="preserve">Agustín Collareda, Cintia </w:t>
-        </w:r>
-        <w:proofErr w:type="spellStart"/>
-        <w:r>
-          <w:t>Hernandez</w:t>
-        </w:r>
-        <w:proofErr w:type="spellEnd"/>
-        <w:r>
-          <w:t>, Hugo Frey</w:t>
+          <w:t>Agustín Collareda, Cintia Hernandez, Hugo Frey</w:t>
         </w:r>
       </w:p>
     </w:sdtContent>

</xml_diff>

<commit_message>
docs: Agregar especificación de CU a diseñar. Modificar descripcion de las tareas para mayor claridad.
</commit_message>
<xml_diff>
--- a/3. Etapa de construcción/Iteración 2/Plan de iteración/Plan de Iteración C2_Vesta Risk Manager_T-Code.docx
+++ b/3. Etapa de construcción/Iteración 2/Plan de iteración/Plan de Iteración C2_Vesta Risk Manager_T-Code.docx
@@ -2697,6 +2697,15 @@
                 <w:lang w:val="es-AR"/>
               </w:rPr>
             </w:pPr>
+            <w:r>
+              <w:rPr>
+                <w:rFonts w:asciiTheme="minorHAnsi" w:hAnsiTheme="minorHAnsi" w:cstheme="minorHAnsi"/>
+                <w:sz w:val="22"/>
+                <w:szCs w:val="22"/>
+                <w:lang w:val="es-AR"/>
+              </w:rPr>
+              <w:t>-</w:t>
+            </w:r>
           </w:p>
         </w:tc>
         <w:tc>
@@ -4463,6 +4472,15 @@
                 <w:lang w:val="es-AR"/>
               </w:rPr>
             </w:pPr>
+            <w:r>
+              <w:rPr>
+                <w:rFonts w:asciiTheme="minorHAnsi" w:hAnsiTheme="minorHAnsi" w:cstheme="minorHAnsi"/>
+                <w:sz w:val="22"/>
+                <w:szCs w:val="22"/>
+                <w:lang w:val="es-AR"/>
+              </w:rPr>
+              <w:t>-</w:t>
+            </w:r>
           </w:p>
         </w:tc>
         <w:tc>
@@ -4479,6 +4497,15 @@
                 <w:lang w:val="es-AR"/>
               </w:rPr>
             </w:pPr>
+            <w:r>
+              <w:rPr>
+                <w:rFonts w:asciiTheme="minorHAnsi" w:hAnsiTheme="minorHAnsi" w:cstheme="minorHAnsi"/>
+                <w:sz w:val="22"/>
+                <w:szCs w:val="22"/>
+                <w:lang w:val="es-AR"/>
+              </w:rPr>
+              <w:t>-</w:t>
+            </w:r>
           </w:p>
         </w:tc>
         <w:tc>
@@ -4967,7 +4994,7 @@
                 <w:szCs w:val="22"/>
                 <w:lang w:val="es-AR"/>
               </w:rPr>
-              <w:t>Ejecutar plan de contingencia del riesgo RK12</w:t>
+              <w:t>Realizar informe de verificación unitaria (contingencia RK12)</w:t>
             </w:r>
           </w:p>
         </w:tc>
@@ -5392,7 +5419,16 @@
                 <w:szCs w:val="22"/>
                 <w:lang w:val="es-AR"/>
               </w:rPr>
-              <w:t>Especificar casos de uso a implementar</w:t>
+              <w:t xml:space="preserve">Especificar </w:t>
+            </w:r>
+            <w:r>
+              <w:rPr>
+                <w:rFonts w:asciiTheme="minorHAnsi" w:hAnsiTheme="minorHAnsi" w:cstheme="minorHAnsi"/>
+                <w:sz w:val="22"/>
+                <w:szCs w:val="22"/>
+                <w:lang w:val="es-AR"/>
+              </w:rPr>
+              <w:t>caso de uso CU7</w:t>
             </w:r>
           </w:p>
         </w:tc>
@@ -5444,7 +5480,16 @@
                 <w:szCs w:val="22"/>
                 <w:lang w:val="es-AR"/>
               </w:rPr>
-              <w:t>4/11</w:t>
+              <w:t>3</w:t>
+            </w:r>
+            <w:r>
+              <w:rPr>
+                <w:rFonts w:asciiTheme="minorHAnsi" w:hAnsiTheme="minorHAnsi" w:cstheme="minorHAnsi"/>
+                <w:sz w:val="22"/>
+                <w:szCs w:val="22"/>
+                <w:lang w:val="es-AR"/>
+              </w:rPr>
+              <w:t>/11</w:t>
             </w:r>
           </w:p>
         </w:tc>
@@ -5532,7 +5577,7 @@
                 <w:szCs w:val="22"/>
                 <w:lang w:val="es-AR"/>
               </w:rPr>
-              <w:t>Revisar especificación de casos de uso</w:t>
+              <w:t>Especificar caso de uso CU8</w:t>
             </w:r>
           </w:p>
         </w:tc>
@@ -5558,7 +5603,7 @@
                 <w:szCs w:val="22"/>
                 <w:lang w:val="es-AR"/>
               </w:rPr>
-              <w:t>4/11</w:t>
+              <w:t>2/11</w:t>
             </w:r>
           </w:p>
         </w:tc>
@@ -5584,7 +5629,16 @@
                 <w:szCs w:val="22"/>
                 <w:lang w:val="es-AR"/>
               </w:rPr>
-              <w:t>4/11</w:t>
+              <w:t>3</w:t>
+            </w:r>
+            <w:r>
+              <w:rPr>
+                <w:rFonts w:asciiTheme="minorHAnsi" w:hAnsiTheme="minorHAnsi" w:cstheme="minorHAnsi"/>
+                <w:sz w:val="22"/>
+                <w:szCs w:val="22"/>
+                <w:lang w:val="es-AR"/>
+              </w:rPr>
+              <w:t>/11</w:t>
             </w:r>
           </w:p>
         </w:tc>
@@ -5641,7 +5695,7 @@
                 <w:szCs w:val="22"/>
                 <w:lang w:val="es-AR"/>
               </w:rPr>
-              <w:t>FH</w:t>
+              <w:t>CA, HC</w:t>
             </w:r>
           </w:p>
         </w:tc>
@@ -5672,7 +5726,7 @@
                 <w:szCs w:val="22"/>
                 <w:lang w:val="es-AR"/>
               </w:rPr>
-              <w:t>Realizar correcciones a la especificación de casos de uso</w:t>
+              <w:t>Especificar casos de uso para la próxima iteración (CU5, CU9, CU10) (Mitigación RK13)</w:t>
             </w:r>
           </w:p>
         </w:tc>
@@ -5698,7 +5752,7 @@
                 <w:szCs w:val="22"/>
                 <w:lang w:val="es-AR"/>
               </w:rPr>
-              <w:t>4/11</w:t>
+              <w:t>3/11</w:t>
             </w:r>
           </w:p>
         </w:tc>
@@ -5709,23 +5763,22 @@
           </w:tcPr>
           <w:p>
             <w:pPr>
-              <w:ind w:left="708" w:hanging="708"/>
-              <w:jc w:val="center"/>
-              <w:rPr>
-                <w:rFonts w:asciiTheme="minorHAnsi" w:hAnsiTheme="minorHAnsi" w:cstheme="minorHAnsi"/>
-                <w:sz w:val="22"/>
-                <w:szCs w:val="22"/>
-                <w:lang w:val="es-AR"/>
-              </w:rPr>
-            </w:pPr>
-            <w:r>
-              <w:rPr>
-                <w:rFonts w:asciiTheme="minorHAnsi" w:hAnsiTheme="minorHAnsi" w:cstheme="minorHAnsi"/>
-                <w:sz w:val="22"/>
-                <w:szCs w:val="22"/>
-                <w:lang w:val="es-AR"/>
-              </w:rPr>
-              <w:t>5/11</w:t>
+              <w:jc w:val="center"/>
+              <w:rPr>
+                <w:rFonts w:asciiTheme="minorHAnsi" w:hAnsiTheme="minorHAnsi" w:cstheme="minorHAnsi"/>
+                <w:sz w:val="22"/>
+                <w:szCs w:val="22"/>
+                <w:lang w:val="es-AR"/>
+              </w:rPr>
+            </w:pPr>
+            <w:r>
+              <w:rPr>
+                <w:rFonts w:asciiTheme="minorHAnsi" w:hAnsiTheme="minorHAnsi" w:cstheme="minorHAnsi"/>
+                <w:sz w:val="22"/>
+                <w:szCs w:val="22"/>
+                <w:lang w:val="es-AR"/>
+              </w:rPr>
+              <w:t>4/11</w:t>
             </w:r>
           </w:p>
         </w:tc>
@@ -5799,26 +5852,22 @@
           </w:tcPr>
           <w:p>
             <w:pPr>
-              <w:jc w:val="center"/>
-              <w:rPr>
-                <w:rFonts w:asciiTheme="minorHAnsi" w:hAnsiTheme="minorHAnsi" w:cstheme="minorHAnsi"/>
-                <w:b/>
-                <w:bCs/>
-                <w:sz w:val="22"/>
-                <w:szCs w:val="22"/>
-                <w:lang w:val="es-AR"/>
-              </w:rPr>
-            </w:pPr>
-            <w:r>
-              <w:rPr>
-                <w:rFonts w:asciiTheme="minorHAnsi" w:hAnsiTheme="minorHAnsi" w:cstheme="minorHAnsi"/>
-                <w:b/>
-                <w:bCs/>
-                <w:sz w:val="22"/>
-                <w:szCs w:val="22"/>
-                <w:lang w:val="es-AR"/>
-              </w:rPr>
-              <w:t>Elaborar presentación 5/11</w:t>
+              <w:rPr>
+                <w:rFonts w:asciiTheme="minorHAnsi" w:hAnsiTheme="minorHAnsi" w:cstheme="minorHAnsi"/>
+                <w:sz w:val="22"/>
+                <w:szCs w:val="22"/>
+                <w:lang w:val="es-AR"/>
+              </w:rPr>
+            </w:pPr>
+            <w:r>
+              <w:rPr>
+                <w:rFonts w:asciiTheme="minorHAnsi" w:hAnsiTheme="minorHAnsi" w:cstheme="minorHAnsi"/>
+                <w:sz w:val="22"/>
+                <w:szCs w:val="22"/>
+                <w:lang w:val="es-AR"/>
+              </w:rPr>
+              <w:lastRenderedPageBreak/>
+              <w:t>Revisar especificación de casos de uso</w:t>
             </w:r>
           </w:p>
         </w:tc>
@@ -5844,7 +5893,7 @@
                 <w:szCs w:val="22"/>
                 <w:lang w:val="es-AR"/>
               </w:rPr>
-              <w:t>5/11</w:t>
+              <w:t>4/11</w:t>
             </w:r>
           </w:p>
         </w:tc>
@@ -5870,7 +5919,7 @@
                 <w:szCs w:val="22"/>
                 <w:lang w:val="es-AR"/>
               </w:rPr>
-              <w:t>5/11</w:t>
+              <w:t>4/11</w:t>
             </w:r>
           </w:p>
         </w:tc>
@@ -5927,7 +5976,7 @@
                 <w:szCs w:val="22"/>
                 <w:lang w:val="es-AR"/>
               </w:rPr>
-              <w:t>HC</w:t>
+              <w:t>FH</w:t>
             </w:r>
           </w:p>
         </w:tc>
@@ -5946,24 +5995,19 @@
             <w:pPr>
               <w:rPr>
                 <w:rFonts w:asciiTheme="minorHAnsi" w:hAnsiTheme="minorHAnsi" w:cstheme="minorHAnsi"/>
-                <w:b/>
-                <w:bCs/>
-                <w:sz w:val="22"/>
-                <w:szCs w:val="22"/>
-                <w:lang w:val="es-AR"/>
-              </w:rPr>
-            </w:pPr>
-            <w:r>
-              <w:rPr>
-                <w:rFonts w:asciiTheme="minorHAnsi" w:hAnsiTheme="minorHAnsi" w:cstheme="minorHAnsi"/>
-                <w:b/>
-                <w:bCs/>
-                <w:sz w:val="22"/>
-                <w:szCs w:val="22"/>
-                <w:lang w:val="es-AR"/>
-              </w:rPr>
-              <w:lastRenderedPageBreak/>
-              <w:t>Implementar segunda tanda de casos de uso con pruebas</w:t>
+                <w:sz w:val="22"/>
+                <w:szCs w:val="22"/>
+                <w:lang w:val="es-AR"/>
+              </w:rPr>
+            </w:pPr>
+            <w:r>
+              <w:rPr>
+                <w:rFonts w:asciiTheme="minorHAnsi" w:hAnsiTheme="minorHAnsi" w:cstheme="minorHAnsi"/>
+                <w:sz w:val="22"/>
+                <w:szCs w:val="22"/>
+                <w:lang w:val="es-AR"/>
+              </w:rPr>
+              <w:t>Realizar correcciones a la especificación de casos de uso</w:t>
             </w:r>
           </w:p>
         </w:tc>
@@ -5989,7 +6033,7 @@
                 <w:szCs w:val="22"/>
                 <w:lang w:val="es-AR"/>
               </w:rPr>
-              <w:t>6/11</w:t>
+              <w:t>4/11</w:t>
             </w:r>
           </w:p>
         </w:tc>
@@ -6000,22 +6044,23 @@
           </w:tcPr>
           <w:p>
             <w:pPr>
-              <w:jc w:val="center"/>
-              <w:rPr>
-                <w:rFonts w:asciiTheme="minorHAnsi" w:hAnsiTheme="minorHAnsi" w:cstheme="minorHAnsi"/>
-                <w:sz w:val="22"/>
-                <w:szCs w:val="22"/>
-                <w:lang w:val="es-AR"/>
-              </w:rPr>
-            </w:pPr>
-            <w:r>
-              <w:rPr>
-                <w:rFonts w:asciiTheme="minorHAnsi" w:hAnsiTheme="minorHAnsi" w:cstheme="minorHAnsi"/>
-                <w:sz w:val="22"/>
-                <w:szCs w:val="22"/>
-                <w:lang w:val="es-AR"/>
-              </w:rPr>
-              <w:t>8/11</w:t>
+              <w:ind w:left="708" w:hanging="708"/>
+              <w:jc w:val="center"/>
+              <w:rPr>
+                <w:rFonts w:asciiTheme="minorHAnsi" w:hAnsiTheme="minorHAnsi" w:cstheme="minorHAnsi"/>
+                <w:sz w:val="22"/>
+                <w:szCs w:val="22"/>
+                <w:lang w:val="es-AR"/>
+              </w:rPr>
+            </w:pPr>
+            <w:r>
+              <w:rPr>
+                <w:rFonts w:asciiTheme="minorHAnsi" w:hAnsiTheme="minorHAnsi" w:cstheme="minorHAnsi"/>
+                <w:sz w:val="22"/>
+                <w:szCs w:val="22"/>
+                <w:lang w:val="es-AR"/>
+              </w:rPr>
+              <w:t>5/11</w:t>
             </w:r>
           </w:p>
         </w:tc>
@@ -6072,7 +6117,7 @@
                 <w:szCs w:val="22"/>
                 <w:lang w:val="es-AR"/>
               </w:rPr>
-              <w:t>FH, CA, HC</w:t>
+              <w:t>CA, HC</w:t>
             </w:r>
           </w:p>
         </w:tc>
@@ -6089,48 +6134,26 @@
           </w:tcPr>
           <w:p>
             <w:pPr>
-              <w:rPr>
-                <w:rFonts w:asciiTheme="minorHAnsi" w:hAnsiTheme="minorHAnsi" w:cstheme="minorHAnsi"/>
-                <w:sz w:val="22"/>
-                <w:szCs w:val="22"/>
-                <w:lang w:val="es-AR"/>
-              </w:rPr>
-            </w:pPr>
-            <w:r>
-              <w:rPr>
-                <w:rFonts w:asciiTheme="minorHAnsi" w:hAnsiTheme="minorHAnsi" w:cstheme="minorHAnsi"/>
-                <w:sz w:val="22"/>
-                <w:szCs w:val="22"/>
-                <w:lang w:val="es-AR"/>
-              </w:rPr>
-              <w:t>Implementa</w:t>
-            </w:r>
-            <w:r>
-              <w:rPr>
-                <w:rFonts w:asciiTheme="minorHAnsi" w:hAnsiTheme="minorHAnsi" w:cstheme="minorHAnsi"/>
-                <w:sz w:val="22"/>
-                <w:szCs w:val="22"/>
-                <w:lang w:val="es-AR"/>
-              </w:rPr>
-              <w:t>r</w:t>
-            </w:r>
-            <w:r>
-              <w:rPr>
-                <w:rFonts w:asciiTheme="minorHAnsi" w:hAnsiTheme="minorHAnsi" w:cstheme="minorHAnsi"/>
-                <w:sz w:val="22"/>
-                <w:szCs w:val="22"/>
-                <w:lang w:val="es-AR"/>
-              </w:rPr>
-              <w:t xml:space="preserve"> </w:t>
-            </w:r>
-            <w:r>
-              <w:rPr>
-                <w:rFonts w:asciiTheme="minorHAnsi" w:hAnsiTheme="minorHAnsi" w:cstheme="minorHAnsi"/>
-                <w:sz w:val="22"/>
-                <w:szCs w:val="22"/>
-                <w:lang w:val="es-AR"/>
-              </w:rPr>
-              <w:t>CU7</w:t>
+              <w:jc w:val="center"/>
+              <w:rPr>
+                <w:rFonts w:asciiTheme="minorHAnsi" w:hAnsiTheme="minorHAnsi" w:cstheme="minorHAnsi"/>
+                <w:b/>
+                <w:bCs/>
+                <w:sz w:val="22"/>
+                <w:szCs w:val="22"/>
+                <w:lang w:val="es-AR"/>
+              </w:rPr>
+            </w:pPr>
+            <w:r>
+              <w:rPr>
+                <w:rFonts w:asciiTheme="minorHAnsi" w:hAnsiTheme="minorHAnsi" w:cstheme="minorHAnsi"/>
+                <w:b/>
+                <w:bCs/>
+                <w:sz w:val="22"/>
+                <w:szCs w:val="22"/>
+                <w:lang w:val="es-AR"/>
+              </w:rPr>
+              <w:t>Elaborar presentación 5/11</w:t>
             </w:r>
           </w:p>
         </w:tc>
@@ -6156,7 +6179,7 @@
                 <w:szCs w:val="22"/>
                 <w:lang w:val="es-AR"/>
               </w:rPr>
-              <w:t>6/11</w:t>
+              <w:t>5/11</w:t>
             </w:r>
           </w:p>
         </w:tc>
@@ -6182,7 +6205,7 @@
                 <w:szCs w:val="22"/>
                 <w:lang w:val="es-AR"/>
               </w:rPr>
-              <w:t>7/11</w:t>
+              <w:t>5/11</w:t>
             </w:r>
           </w:p>
         </w:tc>
@@ -6239,7 +6262,7 @@
                 <w:szCs w:val="22"/>
                 <w:lang w:val="es-AR"/>
               </w:rPr>
-              <w:t>FH</w:t>
+              <w:t>HC</w:t>
             </w:r>
           </w:p>
         </w:tc>
@@ -6258,19 +6281,23 @@
             <w:pPr>
               <w:rPr>
                 <w:rFonts w:asciiTheme="minorHAnsi" w:hAnsiTheme="minorHAnsi" w:cstheme="minorHAnsi"/>
-                <w:sz w:val="22"/>
-                <w:szCs w:val="22"/>
-                <w:lang w:val="es-AR"/>
-              </w:rPr>
-            </w:pPr>
-            <w:r>
-              <w:rPr>
-                <w:rFonts w:asciiTheme="minorHAnsi" w:hAnsiTheme="minorHAnsi" w:cstheme="minorHAnsi"/>
-                <w:sz w:val="22"/>
-                <w:szCs w:val="22"/>
-                <w:lang w:val="es-AR"/>
-              </w:rPr>
-              <w:t>Implementar CU8</w:t>
+                <w:b/>
+                <w:bCs/>
+                <w:sz w:val="22"/>
+                <w:szCs w:val="22"/>
+                <w:lang w:val="es-AR"/>
+              </w:rPr>
+            </w:pPr>
+            <w:r>
+              <w:rPr>
+                <w:rFonts w:asciiTheme="minorHAnsi" w:hAnsiTheme="minorHAnsi" w:cstheme="minorHAnsi"/>
+                <w:b/>
+                <w:bCs/>
+                <w:sz w:val="22"/>
+                <w:szCs w:val="22"/>
+                <w:lang w:val="es-AR"/>
+              </w:rPr>
+              <w:t>Implementar segunda tanda de casos de uso con pruebas</w:t>
             </w:r>
           </w:p>
         </w:tc>
@@ -6322,7 +6349,7 @@
                 <w:szCs w:val="22"/>
                 <w:lang w:val="es-AR"/>
               </w:rPr>
-              <w:t>7/11</w:t>
+              <w:t>8/11</w:t>
             </w:r>
           </w:p>
         </w:tc>
@@ -6379,7 +6406,7 @@
                 <w:szCs w:val="22"/>
                 <w:lang w:val="es-AR"/>
               </w:rPr>
-              <w:t>FH</w:t>
+              <w:t>FH, CA, HC</w:t>
             </w:r>
           </w:p>
         </w:tc>
@@ -6410,7 +6437,7 @@
                 <w:szCs w:val="22"/>
                 <w:lang w:val="es-AR"/>
               </w:rPr>
-              <w:t>Ejecutar casos de prueba correspondientes</w:t>
+              <w:t>Implementar CU7</w:t>
             </w:r>
           </w:p>
         </w:tc>
@@ -6436,7 +6463,7 @@
                 <w:szCs w:val="22"/>
                 <w:lang w:val="es-AR"/>
               </w:rPr>
-              <w:t>7/11</w:t>
+              <w:t>6/11</w:t>
             </w:r>
           </w:p>
         </w:tc>
@@ -6519,7 +6546,7 @@
                 <w:szCs w:val="22"/>
                 <w:lang w:val="es-AR"/>
               </w:rPr>
-              <w:t>CA, HC</w:t>
+              <w:t>FH</w:t>
             </w:r>
           </w:p>
         </w:tc>
@@ -6550,7 +6577,7 @@
                 <w:szCs w:val="22"/>
                 <w:lang w:val="es-AR"/>
               </w:rPr>
-              <w:t>Ejecutar plan de contingencia del riesgo RK12</w:t>
+              <w:t>Implementar CU8</w:t>
             </w:r>
           </w:p>
         </w:tc>
@@ -6576,7 +6603,7 @@
                 <w:szCs w:val="22"/>
                 <w:lang w:val="es-AR"/>
               </w:rPr>
-              <w:t>4/11</w:t>
+              <w:t>6/11</w:t>
             </w:r>
           </w:p>
         </w:tc>
@@ -6602,7 +6629,7 @@
                 <w:szCs w:val="22"/>
                 <w:lang w:val="es-AR"/>
               </w:rPr>
-              <w:t>4/11</w:t>
+              <w:t>7/11</w:t>
             </w:r>
           </w:p>
         </w:tc>
@@ -6659,7 +6686,7 @@
                 <w:szCs w:val="22"/>
                 <w:lang w:val="es-AR"/>
               </w:rPr>
-              <w:t>CA, HC</w:t>
+              <w:t>FH</w:t>
             </w:r>
           </w:p>
         </w:tc>
@@ -6690,7 +6717,7 @@
                 <w:szCs w:val="22"/>
                 <w:lang w:val="es-AR"/>
               </w:rPr>
-              <w:t>Depurar errores y realizar las pruebas de regresión necesarias</w:t>
+              <w:t>Ejecutar casos de prueba correspondientes</w:t>
             </w:r>
           </w:p>
         </w:tc>
@@ -6742,7 +6769,7 @@
                 <w:szCs w:val="22"/>
                 <w:lang w:val="es-AR"/>
               </w:rPr>
-              <w:t>8/11</w:t>
+              <w:t>7/11</w:t>
             </w:r>
           </w:p>
         </w:tc>
@@ -6799,7 +6826,7 @@
                 <w:szCs w:val="22"/>
                 <w:lang w:val="es-AR"/>
               </w:rPr>
-              <w:t>FH</w:t>
+              <w:t>CA, HC</w:t>
             </w:r>
           </w:p>
         </w:tc>
@@ -6816,26 +6843,21 @@
           </w:tcPr>
           <w:p>
             <w:pPr>
-              <w:jc w:val="center"/>
-              <w:rPr>
-                <w:rFonts w:asciiTheme="minorHAnsi" w:hAnsiTheme="minorHAnsi" w:cstheme="minorHAnsi"/>
-                <w:b/>
-                <w:bCs/>
-                <w:sz w:val="22"/>
-                <w:szCs w:val="22"/>
-                <w:lang w:val="es-AR"/>
-              </w:rPr>
-            </w:pPr>
-            <w:r>
-              <w:rPr>
-                <w:rFonts w:asciiTheme="minorHAnsi" w:hAnsiTheme="minorHAnsi" w:cstheme="minorHAnsi"/>
-                <w:b/>
-                <w:bCs/>
-                <w:sz w:val="22"/>
-                <w:szCs w:val="22"/>
-                <w:lang w:val="es-AR"/>
-              </w:rPr>
-              <w:t>Realizar cierre de iteración C2</w:t>
+              <w:rPr>
+                <w:rFonts w:asciiTheme="minorHAnsi" w:hAnsiTheme="minorHAnsi" w:cstheme="minorHAnsi"/>
+                <w:sz w:val="22"/>
+                <w:szCs w:val="22"/>
+                <w:lang w:val="es-AR"/>
+              </w:rPr>
+            </w:pPr>
+            <w:r>
+              <w:rPr>
+                <w:rFonts w:asciiTheme="minorHAnsi" w:hAnsiTheme="minorHAnsi" w:cstheme="minorHAnsi"/>
+                <w:sz w:val="22"/>
+                <w:szCs w:val="22"/>
+                <w:lang w:val="es-AR"/>
+              </w:rPr>
+              <w:t>Realizar informe de verificación unitaria (contingencia RK12)</w:t>
             </w:r>
           </w:p>
         </w:tc>
@@ -6861,7 +6883,7 @@
                 <w:szCs w:val="22"/>
                 <w:lang w:val="es-AR"/>
               </w:rPr>
-              <w:t>6/11</w:t>
+              <w:t>7/11</w:t>
             </w:r>
           </w:p>
         </w:tc>
@@ -6887,7 +6909,7 @@
                 <w:szCs w:val="22"/>
                 <w:lang w:val="es-AR"/>
               </w:rPr>
-              <w:t>8/11</w:t>
+              <w:t>7/11</w:t>
             </w:r>
           </w:p>
         </w:tc>
@@ -6975,7 +6997,7 @@
                 <w:szCs w:val="22"/>
                 <w:lang w:val="es-AR"/>
               </w:rPr>
-              <w:t>Realizar identificación y evaluación de riesgos para la fase C3</w:t>
+              <w:t>Depurar errores y realizar las pruebas de regresión necesarias</w:t>
             </w:r>
           </w:p>
         </w:tc>
@@ -7001,7 +7023,7 @@
                 <w:szCs w:val="22"/>
                 <w:lang w:val="es-AR"/>
               </w:rPr>
-              <w:t>6/11</w:t>
+              <w:t>7/11</w:t>
             </w:r>
           </w:p>
         </w:tc>
@@ -7027,7 +7049,7 @@
                 <w:szCs w:val="22"/>
                 <w:lang w:val="es-AR"/>
               </w:rPr>
-              <w:t>6/11</w:t>
+              <w:t>8/11</w:t>
             </w:r>
           </w:p>
         </w:tc>
@@ -7084,7 +7106,7 @@
                 <w:szCs w:val="22"/>
                 <w:lang w:val="es-AR"/>
               </w:rPr>
-              <w:t>HC</w:t>
+              <w:t>FH</w:t>
             </w:r>
           </w:p>
         </w:tc>
@@ -7101,6 +7123,291 @@
           </w:tcPr>
           <w:p>
             <w:pPr>
+              <w:jc w:val="center"/>
+              <w:rPr>
+                <w:rFonts w:asciiTheme="minorHAnsi" w:hAnsiTheme="minorHAnsi" w:cstheme="minorHAnsi"/>
+                <w:b/>
+                <w:bCs/>
+                <w:sz w:val="22"/>
+                <w:szCs w:val="22"/>
+                <w:lang w:val="es-AR"/>
+              </w:rPr>
+            </w:pPr>
+            <w:r>
+              <w:rPr>
+                <w:rFonts w:asciiTheme="minorHAnsi" w:hAnsiTheme="minorHAnsi" w:cstheme="minorHAnsi"/>
+                <w:b/>
+                <w:bCs/>
+                <w:sz w:val="22"/>
+                <w:szCs w:val="22"/>
+                <w:lang w:val="es-AR"/>
+              </w:rPr>
+              <w:t>Realizar cierre de iteración C2</w:t>
+            </w:r>
+          </w:p>
+        </w:tc>
+        <w:tc>
+          <w:tcPr>
+            <w:tcW w:w="440" w:type="pct"/>
+            <w:vAlign w:val="center"/>
+          </w:tcPr>
+          <w:p>
+            <w:pPr>
+              <w:jc w:val="center"/>
+              <w:rPr>
+                <w:rFonts w:asciiTheme="minorHAnsi" w:hAnsiTheme="minorHAnsi" w:cstheme="minorHAnsi"/>
+                <w:sz w:val="22"/>
+                <w:szCs w:val="22"/>
+                <w:lang w:val="es-AR"/>
+              </w:rPr>
+            </w:pPr>
+            <w:r>
+              <w:rPr>
+                <w:rFonts w:asciiTheme="minorHAnsi" w:hAnsiTheme="minorHAnsi" w:cstheme="minorHAnsi"/>
+                <w:sz w:val="22"/>
+                <w:szCs w:val="22"/>
+                <w:lang w:val="es-AR"/>
+              </w:rPr>
+              <w:t>6/11</w:t>
+            </w:r>
+          </w:p>
+        </w:tc>
+        <w:tc>
+          <w:tcPr>
+            <w:tcW w:w="440" w:type="pct"/>
+            <w:vAlign w:val="center"/>
+          </w:tcPr>
+          <w:p>
+            <w:pPr>
+              <w:jc w:val="center"/>
+              <w:rPr>
+                <w:rFonts w:asciiTheme="minorHAnsi" w:hAnsiTheme="minorHAnsi" w:cstheme="minorHAnsi"/>
+                <w:sz w:val="22"/>
+                <w:szCs w:val="22"/>
+                <w:lang w:val="es-AR"/>
+              </w:rPr>
+            </w:pPr>
+            <w:r>
+              <w:rPr>
+                <w:rFonts w:asciiTheme="minorHAnsi" w:hAnsiTheme="minorHAnsi" w:cstheme="minorHAnsi"/>
+                <w:sz w:val="22"/>
+                <w:szCs w:val="22"/>
+                <w:lang w:val="es-AR"/>
+              </w:rPr>
+              <w:t>8/11</w:t>
+            </w:r>
+          </w:p>
+        </w:tc>
+        <w:tc>
+          <w:tcPr>
+            <w:tcW w:w="646" w:type="pct"/>
+          </w:tcPr>
+          <w:p>
+            <w:pPr>
+              <w:jc w:val="center"/>
+              <w:rPr>
+                <w:rFonts w:asciiTheme="minorHAnsi" w:hAnsiTheme="minorHAnsi" w:cstheme="minorHAnsi"/>
+                <w:sz w:val="22"/>
+                <w:szCs w:val="22"/>
+                <w:lang w:val="es-AR"/>
+              </w:rPr>
+            </w:pPr>
+          </w:p>
+        </w:tc>
+        <w:tc>
+          <w:tcPr>
+            <w:tcW w:w="662" w:type="pct"/>
+          </w:tcPr>
+          <w:p>
+            <w:pPr>
+              <w:jc w:val="center"/>
+              <w:rPr>
+                <w:rFonts w:asciiTheme="minorHAnsi" w:hAnsiTheme="minorHAnsi" w:cstheme="minorHAnsi"/>
+                <w:sz w:val="22"/>
+                <w:szCs w:val="22"/>
+                <w:lang w:val="es-AR"/>
+              </w:rPr>
+            </w:pPr>
+          </w:p>
+        </w:tc>
+        <w:tc>
+          <w:tcPr>
+            <w:tcW w:w="792" w:type="pct"/>
+          </w:tcPr>
+          <w:p>
+            <w:pPr>
+              <w:jc w:val="center"/>
+              <w:rPr>
+                <w:rFonts w:asciiTheme="minorHAnsi" w:hAnsiTheme="minorHAnsi" w:cstheme="minorHAnsi"/>
+                <w:sz w:val="22"/>
+                <w:szCs w:val="22"/>
+                <w:lang w:val="es-AR"/>
+              </w:rPr>
+            </w:pPr>
+            <w:r>
+              <w:rPr>
+                <w:rFonts w:asciiTheme="minorHAnsi" w:hAnsiTheme="minorHAnsi" w:cstheme="minorHAnsi"/>
+                <w:sz w:val="22"/>
+                <w:szCs w:val="22"/>
+                <w:lang w:val="es-AR"/>
+              </w:rPr>
+              <w:t>CA, HC</w:t>
+            </w:r>
+          </w:p>
+        </w:tc>
+      </w:tr>
+      <w:tr>
+        <w:trPr>
+          <w:trHeight w:val="537"/>
+          <w:jc w:val="center"/>
+        </w:trPr>
+        <w:tc>
+          <w:tcPr>
+            <w:tcW w:w="2020" w:type="pct"/>
+            <w:vAlign w:val="center"/>
+          </w:tcPr>
+          <w:p>
+            <w:pPr>
+              <w:rPr>
+                <w:rFonts w:asciiTheme="minorHAnsi" w:hAnsiTheme="minorHAnsi" w:cstheme="minorHAnsi"/>
+                <w:sz w:val="22"/>
+                <w:szCs w:val="22"/>
+                <w:lang w:val="es-AR"/>
+              </w:rPr>
+            </w:pPr>
+            <w:r>
+              <w:rPr>
+                <w:rFonts w:asciiTheme="minorHAnsi" w:hAnsiTheme="minorHAnsi" w:cstheme="minorHAnsi"/>
+                <w:sz w:val="22"/>
+                <w:szCs w:val="22"/>
+                <w:lang w:val="es-AR"/>
+              </w:rPr>
+              <w:t>Realizar identificación y evaluación de riesgos para la fase C3</w:t>
+            </w:r>
+          </w:p>
+        </w:tc>
+        <w:tc>
+          <w:tcPr>
+            <w:tcW w:w="440" w:type="pct"/>
+            <w:vAlign w:val="center"/>
+          </w:tcPr>
+          <w:p>
+            <w:pPr>
+              <w:jc w:val="center"/>
+              <w:rPr>
+                <w:rFonts w:asciiTheme="minorHAnsi" w:hAnsiTheme="minorHAnsi" w:cstheme="minorHAnsi"/>
+                <w:sz w:val="22"/>
+                <w:szCs w:val="22"/>
+                <w:lang w:val="es-AR"/>
+              </w:rPr>
+            </w:pPr>
+            <w:r>
+              <w:rPr>
+                <w:rFonts w:asciiTheme="minorHAnsi" w:hAnsiTheme="minorHAnsi" w:cstheme="minorHAnsi"/>
+                <w:sz w:val="22"/>
+                <w:szCs w:val="22"/>
+                <w:lang w:val="es-AR"/>
+              </w:rPr>
+              <w:t>6/11</w:t>
+            </w:r>
+          </w:p>
+        </w:tc>
+        <w:tc>
+          <w:tcPr>
+            <w:tcW w:w="440" w:type="pct"/>
+            <w:vAlign w:val="center"/>
+          </w:tcPr>
+          <w:p>
+            <w:pPr>
+              <w:jc w:val="center"/>
+              <w:rPr>
+                <w:rFonts w:asciiTheme="minorHAnsi" w:hAnsiTheme="minorHAnsi" w:cstheme="minorHAnsi"/>
+                <w:sz w:val="22"/>
+                <w:szCs w:val="22"/>
+                <w:lang w:val="es-AR"/>
+              </w:rPr>
+            </w:pPr>
+            <w:r>
+              <w:rPr>
+                <w:rFonts w:asciiTheme="minorHAnsi" w:hAnsiTheme="minorHAnsi" w:cstheme="minorHAnsi"/>
+                <w:sz w:val="22"/>
+                <w:szCs w:val="22"/>
+                <w:lang w:val="es-AR"/>
+              </w:rPr>
+              <w:t>6/11</w:t>
+            </w:r>
+          </w:p>
+        </w:tc>
+        <w:tc>
+          <w:tcPr>
+            <w:tcW w:w="646" w:type="pct"/>
+          </w:tcPr>
+          <w:p>
+            <w:pPr>
+              <w:jc w:val="center"/>
+              <w:rPr>
+                <w:rFonts w:asciiTheme="minorHAnsi" w:hAnsiTheme="minorHAnsi" w:cstheme="minorHAnsi"/>
+                <w:sz w:val="22"/>
+                <w:szCs w:val="22"/>
+                <w:lang w:val="es-AR"/>
+              </w:rPr>
+            </w:pPr>
+          </w:p>
+        </w:tc>
+        <w:tc>
+          <w:tcPr>
+            <w:tcW w:w="662" w:type="pct"/>
+          </w:tcPr>
+          <w:p>
+            <w:pPr>
+              <w:jc w:val="center"/>
+              <w:rPr>
+                <w:rFonts w:asciiTheme="minorHAnsi" w:hAnsiTheme="minorHAnsi" w:cstheme="minorHAnsi"/>
+                <w:sz w:val="22"/>
+                <w:szCs w:val="22"/>
+                <w:lang w:val="es-AR"/>
+              </w:rPr>
+            </w:pPr>
+          </w:p>
+        </w:tc>
+        <w:tc>
+          <w:tcPr>
+            <w:tcW w:w="792" w:type="pct"/>
+          </w:tcPr>
+          <w:p>
+            <w:pPr>
+              <w:jc w:val="center"/>
+              <w:rPr>
+                <w:rFonts w:asciiTheme="minorHAnsi" w:hAnsiTheme="minorHAnsi" w:cstheme="minorHAnsi"/>
+                <w:sz w:val="22"/>
+                <w:szCs w:val="22"/>
+                <w:lang w:val="es-AR"/>
+              </w:rPr>
+            </w:pPr>
+            <w:r>
+              <w:rPr>
+                <w:rFonts w:asciiTheme="minorHAnsi" w:hAnsiTheme="minorHAnsi" w:cstheme="minorHAnsi"/>
+                <w:sz w:val="22"/>
+                <w:szCs w:val="22"/>
+                <w:lang w:val="es-AR"/>
+              </w:rPr>
+              <w:t>HC</w:t>
+            </w:r>
+          </w:p>
+        </w:tc>
+      </w:tr>
+      <w:tr>
+        <w:trPr>
+          <w:trHeight w:val="537"/>
+          <w:jc w:val="center"/>
+        </w:trPr>
+        <w:tc>
+          <w:tcPr>
+            <w:tcW w:w="2020" w:type="pct"/>
+            <w:vAlign w:val="center"/>
+          </w:tcPr>
+          <w:p>
+            <w:pPr>
               <w:rPr>
                 <w:rFonts w:asciiTheme="minorHAnsi" w:hAnsiTheme="minorHAnsi" w:cstheme="minorHAnsi"/>
                 <w:sz w:val="22"/>
@@ -8748,6 +9055,7 @@
                 <w:szCs w:val="22"/>
                 <w:vertAlign w:val="superscript"/>
               </w:rPr>
+              <w:lastRenderedPageBreak/>
               <w:t>1</w:t>
             </w:r>
             <w:r>
@@ -8873,7 +9181,6 @@
                 <w:szCs w:val="22"/>
                 <w:lang w:val="es-AR"/>
               </w:rPr>
-              <w:lastRenderedPageBreak/>
               <w:t xml:space="preserve">Color de fuente verde </w:t>
             </w:r>
             <w:r>
@@ -8950,7 +9257,6 @@
       </w:pPr>
       <w:bookmarkStart w:id="7" w:name="_Toc238197615"/>
       <w:r>
-        <w:lastRenderedPageBreak/>
         <w:tab/>
       </w:r>
     </w:p>
@@ -9175,6 +9481,7 @@
       </w:pPr>
       <w:bookmarkStart w:id="12" w:name="_Toc181296776"/>
       <w:r>
+        <w:lastRenderedPageBreak/>
         <w:t>Objetivos No A</w:t>
       </w:r>
       <w:r>
@@ -9194,7 +9501,6 @@
       </w:pPr>
       <w:bookmarkStart w:id="13" w:name="_Toc181296777"/>
       <w:r>
-        <w:lastRenderedPageBreak/>
         <w:t>Elementos incluidos en la Línea Base</w:t>
       </w:r>
       <w:bookmarkEnd w:id="13"/>

</xml_diff>

<commit_message>
Doc: actualización de fechas en plan de iteración C2
</commit_message>
<xml_diff>
--- a/3. Etapa de construcción/Iteración 2/Plan de iteración/Plan de Iteración C2_Vesta Risk Manager_T-Code.docx
+++ b/3. Etapa de construcción/Iteración 2/Plan de iteración/Plan de Iteración C2_Vesta Risk Manager_T-Code.docx
@@ -1,6 +1,6 @@
 
 <file path=word/document.xml><?xml version="1.0" encoding="utf-8"?>
-<w:document xmlns:wpc="http://schemas.microsoft.com/office/word/2010/wordprocessingCanvas" xmlns:cx="http://schemas.microsoft.com/office/drawing/2014/chartex" xmlns:cx1="http://schemas.microsoft.com/office/drawing/2015/9/8/chartex" xmlns:cx2="http://schemas.microsoft.com/office/drawing/2015/10/21/chartex" xmlns:cx3="http://schemas.microsoft.com/office/drawing/2016/5/9/chartex" xmlns:cx4="http://schemas.microsoft.com/office/drawing/2016/5/10/chartex" xmlns:cx5="http://schemas.microsoft.com/office/drawing/2016/5/11/chartex" xmlns:cx6="http://schemas.microsoft.com/office/drawing/2016/5/12/chartex" xmlns:cx7="http://schemas.microsoft.com/office/drawing/2016/5/13/chartex" xmlns:cx8="http://schemas.microsoft.com/office/drawing/2016/5/14/chartex" xmlns:mc="http://schemas.openxmlformats.org/markup-compatibility/2006" xmlns:aink="http://schemas.microsoft.com/office/drawing/2016/ink" xmlns:am3d="http://schemas.microsoft.com/office/drawing/2017/model3d" xmlns:o="urn:schemas-microsoft-com:office:office" xmlns:oel="http://schemas.microsoft.com/office/2019/extlst" xmlns:r="http://schemas.openxmlformats.org/officeDocument/2006/relationships" xmlns:m="http://schemas.openxmlformats.org/officeDocument/2006/math" xmlns:v="urn:schemas-microsoft-com:vml" xmlns:wp14="http://schemas.microsoft.com/office/word/2010/wordprocessingDrawing" xmlns:wp="http://schemas.openxmlformats.org/drawingml/2006/wordprocessingDrawing" xmlns:w10="urn:schemas-microsoft-com:office:word" xmlns:w="http://schemas.openxmlformats.org/wordprocessingml/2006/main" xmlns:w14="http://schemas.microsoft.com/office/word/2010/wordml" xmlns:w15="http://schemas.microsoft.com/office/word/2012/wordml" xmlns:w16cex="http://schemas.microsoft.com/office/word/2018/wordml/cex" xmlns:w16cid="http://schemas.microsoft.com/office/word/2016/wordml/cid" xmlns:w16="http://schemas.microsoft.com/office/word/2018/wordml" xmlns:w16du="http://schemas.microsoft.com/office/word/2023/wordml/word16du" xmlns:w16sdtdh="http://schemas.microsoft.com/office/word/2020/wordml/sdtdatahash" xmlns:w16se="http://schemas.microsoft.com/office/word/2015/wordml/symex" xmlns:wpg="http://schemas.microsoft.com/office/word/2010/wordprocessingGroup" xmlns:wpi="http://schemas.microsoft.com/office/word/2010/wordprocessingInk" xmlns:wne="http://schemas.microsoft.com/office/word/2006/wordml" xmlns:wps="http://schemas.microsoft.com/office/word/2010/wordprocessingShape" mc:Ignorable="w14 w15 w16se w16cid w16 w16cex w16sdtdh w16du wp14">
+<w:document xmlns:wpc="http://schemas.microsoft.com/office/word/2010/wordprocessingCanvas" xmlns:mc="http://schemas.openxmlformats.org/markup-compatibility/2006" xmlns:o="urn:schemas-microsoft-com:office:office" xmlns:r="http://schemas.openxmlformats.org/officeDocument/2006/relationships" xmlns:m="http://schemas.openxmlformats.org/officeDocument/2006/math" xmlns:v="urn:schemas-microsoft-com:vml" xmlns:wp14="http://schemas.microsoft.com/office/word/2010/wordprocessingDrawing" xmlns:wp="http://schemas.openxmlformats.org/drawingml/2006/wordprocessingDrawing" xmlns:w10="urn:schemas-microsoft-com:office:word" xmlns:w="http://schemas.openxmlformats.org/wordprocessingml/2006/main" xmlns:w14="http://schemas.microsoft.com/office/word/2010/wordml" xmlns:w15="http://schemas.microsoft.com/office/word/2012/wordml" xmlns:wpg="http://schemas.microsoft.com/office/word/2010/wordprocessingGroup" xmlns:wpi="http://schemas.microsoft.com/office/word/2010/wordprocessingInk" xmlns:wne="http://schemas.microsoft.com/office/word/2006/wordml" xmlns:wps="http://schemas.microsoft.com/office/word/2010/wordprocessingShape" mc:Ignorable="w14 w15 wp14">
   <w:body>
     <w:sdt>
       <w:sdtPr>
@@ -56,6 +56,7 @@
             <w:rPr>
               <w:rFonts w:eastAsiaTheme="majorEastAsia" w:cstheme="majorBidi"/>
               <w:noProof/>
+              <w:lang w:val="es-AR" w:eastAsia="es-AR"/>
             </w:rPr>
             <mc:AlternateContent>
               <mc:Choice Requires="wps">
@@ -122,7 +123,7 @@
                   </wp:anchor>
                 </w:drawing>
               </mc:Choice>
-              <mc:Fallback>
+              <mc:Fallback xmlns:w16se="http://schemas.microsoft.com/office/word/2015/wordml/symex" xmlns:w16sdtdh="http://schemas.microsoft.com/office/word/2020/wordml/sdtdatahash" xmlns:w16du="http://schemas.microsoft.com/office/word/2023/wordml/word16du" xmlns:w16="http://schemas.microsoft.com/office/word/2018/wordml" xmlns:w16cid="http://schemas.microsoft.com/office/word/2016/wordml/cid" xmlns:w16cex="http://schemas.microsoft.com/office/word/2018/wordml/cex" xmlns:oel="http://schemas.microsoft.com/office/2019/extlst" xmlns:am3d="http://schemas.microsoft.com/office/drawing/2017/model3d" xmlns:aink="http://schemas.microsoft.com/office/drawing/2016/ink" xmlns:cx8="http://schemas.microsoft.com/office/drawing/2016/5/14/chartex" xmlns:cx7="http://schemas.microsoft.com/office/drawing/2016/5/13/chartex" xmlns:cx6="http://schemas.microsoft.com/office/drawing/2016/5/12/chartex" xmlns:cx5="http://schemas.microsoft.com/office/drawing/2016/5/11/chartex" xmlns:cx4="http://schemas.microsoft.com/office/drawing/2016/5/10/chartex" xmlns:cx3="http://schemas.microsoft.com/office/drawing/2016/5/9/chartex" xmlns:cx2="http://schemas.microsoft.com/office/drawing/2015/10/21/chartex" xmlns:cx1="http://schemas.microsoft.com/office/drawing/2015/9/8/chartex" xmlns:cx="http://schemas.microsoft.com/office/drawing/2014/chartex">
                 <w:pict>
                   <v:rect w14:anchorId="251EA2A7" id="Rectangle 6" o:spid="_x0000_s1026" style="position:absolute;margin-left:0;margin-top:0;width:623.75pt;height:67.45pt;z-index:251660288;visibility:visible;mso-wrap-style:square;mso-width-percent:1050;mso-height-percent:900;mso-wrap-distance-left:9pt;mso-wrap-distance-top:0;mso-wrap-distance-right:9pt;mso-wrap-distance-bottom:0;mso-position-horizontal:center;mso-position-horizontal-relative:page;mso-position-vertical:bottom;mso-position-vertical-relative:page;mso-width-percent:1050;mso-height-percent:900;mso-width-relative:page;mso-height-relative:top-margin-area;v-text-anchor:top" o:gfxdata="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" o:allowincell="f" fillcolor="#4bacc6 [3208]" strokecolor="#31849b [2408]">
                     <w10:wrap anchorx="page" anchory="page"/>
@@ -135,6 +136,7 @@
             <w:rPr>
               <w:rFonts w:eastAsiaTheme="majorEastAsia" w:cstheme="majorBidi"/>
               <w:noProof/>
+              <w:lang w:val="es-AR" w:eastAsia="es-AR"/>
             </w:rPr>
             <mc:AlternateContent>
               <mc:Choice Requires="wps">
@@ -201,7 +203,7 @@
                   </wp:anchor>
                 </w:drawing>
               </mc:Choice>
-              <mc:Fallback>
+              <mc:Fallback xmlns:w16se="http://schemas.microsoft.com/office/word/2015/wordml/symex" xmlns:w16sdtdh="http://schemas.microsoft.com/office/word/2020/wordml/sdtdatahash" xmlns:w16du="http://schemas.microsoft.com/office/word/2023/wordml/word16du" xmlns:w16="http://schemas.microsoft.com/office/word/2018/wordml" xmlns:w16cid="http://schemas.microsoft.com/office/word/2016/wordml/cid" xmlns:w16cex="http://schemas.microsoft.com/office/word/2018/wordml/cex" xmlns:oel="http://schemas.microsoft.com/office/2019/extlst" xmlns:am3d="http://schemas.microsoft.com/office/drawing/2017/model3d" xmlns:aink="http://schemas.microsoft.com/office/drawing/2016/ink" xmlns:cx8="http://schemas.microsoft.com/office/drawing/2016/5/14/chartex" xmlns:cx7="http://schemas.microsoft.com/office/drawing/2016/5/13/chartex" xmlns:cx6="http://schemas.microsoft.com/office/drawing/2016/5/12/chartex" xmlns:cx5="http://schemas.microsoft.com/office/drawing/2016/5/11/chartex" xmlns:cx4="http://schemas.microsoft.com/office/drawing/2016/5/10/chartex" xmlns:cx3="http://schemas.microsoft.com/office/drawing/2016/5/9/chartex" xmlns:cx2="http://schemas.microsoft.com/office/drawing/2015/10/21/chartex" xmlns:cx1="http://schemas.microsoft.com/office/drawing/2015/9/8/chartex" xmlns:cx="http://schemas.microsoft.com/office/drawing/2014/chartex">
                 <w:pict>
                   <v:rect w14:anchorId="162A2711" id="Rectangle 9" o:spid="_x0000_s1026" style="position:absolute;margin-left:0;margin-top:0;width:7.15pt;height:882.85pt;z-index:251663360;visibility:visible;mso-wrap-style:square;mso-width-percent:0;mso-height-percent:1050;mso-wrap-distance-left:9pt;mso-wrap-distance-top:0;mso-wrap-distance-right:9pt;mso-wrap-distance-bottom:0;mso-position-horizontal:center;mso-position-horizontal-relative:left-margin-area;mso-position-vertical:center;mso-position-vertical-relative:page;mso-width-percent:0;mso-height-percent:1050;mso-width-relative:page;mso-height-relative:page;v-text-anchor:top" o:gfxdata="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" o:allowincell="f" fillcolor="white [3212]" strokecolor="#31849b [2408]">
                     <w10:wrap anchorx="margin" anchory="page"/>
@@ -214,6 +216,7 @@
             <w:rPr>
               <w:rFonts w:eastAsiaTheme="majorEastAsia" w:cstheme="majorBidi"/>
               <w:noProof/>
+              <w:lang w:val="es-AR" w:eastAsia="es-AR"/>
             </w:rPr>
             <mc:AlternateContent>
               <mc:Choice Requires="wps">
@@ -280,7 +283,7 @@
                   </wp:anchor>
                 </w:drawing>
               </mc:Choice>
-              <mc:Fallback>
+              <mc:Fallback xmlns:w16se="http://schemas.microsoft.com/office/word/2015/wordml/symex" xmlns:w16sdtdh="http://schemas.microsoft.com/office/word/2020/wordml/sdtdatahash" xmlns:w16du="http://schemas.microsoft.com/office/word/2023/wordml/word16du" xmlns:w16="http://schemas.microsoft.com/office/word/2018/wordml" xmlns:w16cid="http://schemas.microsoft.com/office/word/2016/wordml/cid" xmlns:w16cex="http://schemas.microsoft.com/office/word/2018/wordml/cex" xmlns:oel="http://schemas.microsoft.com/office/2019/extlst" xmlns:am3d="http://schemas.microsoft.com/office/drawing/2017/model3d" xmlns:aink="http://schemas.microsoft.com/office/drawing/2016/ink" xmlns:cx8="http://schemas.microsoft.com/office/drawing/2016/5/14/chartex" xmlns:cx7="http://schemas.microsoft.com/office/drawing/2016/5/13/chartex" xmlns:cx6="http://schemas.microsoft.com/office/drawing/2016/5/12/chartex" xmlns:cx5="http://schemas.microsoft.com/office/drawing/2016/5/11/chartex" xmlns:cx4="http://schemas.microsoft.com/office/drawing/2016/5/10/chartex" xmlns:cx3="http://schemas.microsoft.com/office/drawing/2016/5/9/chartex" xmlns:cx2="http://schemas.microsoft.com/office/drawing/2015/10/21/chartex" xmlns:cx1="http://schemas.microsoft.com/office/drawing/2015/9/8/chartex" xmlns:cx="http://schemas.microsoft.com/office/drawing/2014/chartex">
                 <w:pict>
                   <v:rect w14:anchorId="49407E37" id="Rectangle 8" o:spid="_x0000_s1026" style="position:absolute;margin-left:0;margin-top:0;width:7.15pt;height:882.85pt;z-index:251662336;visibility:visible;mso-wrap-style:square;mso-width-percent:0;mso-height-percent:1050;mso-wrap-distance-left:9pt;mso-wrap-distance-top:0;mso-wrap-distance-right:9pt;mso-wrap-distance-bottom:0;mso-position-horizontal:center;mso-position-horizontal-relative:right-margin-area;mso-position-vertical:center;mso-position-vertical-relative:page;mso-width-percent:0;mso-height-percent:1050;mso-width-relative:page;mso-height-relative:page;v-text-anchor:top" o:gfxdata="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" o:allowincell="f" fillcolor="white [3212]" strokecolor="#31849b [2408]">
                     <w10:wrap anchorx="margin" anchory="page"/>
@@ -293,6 +296,7 @@
             <w:rPr>
               <w:rFonts w:eastAsiaTheme="majorEastAsia" w:cstheme="majorBidi"/>
               <w:noProof/>
+              <w:lang w:val="es-AR" w:eastAsia="es-AR"/>
             </w:rPr>
             <mc:AlternateContent>
               <mc:Choice Requires="wps">
@@ -359,7 +363,7 @@
                   </wp:anchor>
                 </w:drawing>
               </mc:Choice>
-              <mc:Fallback>
+              <mc:Fallback xmlns:w16se="http://schemas.microsoft.com/office/word/2015/wordml/symex" xmlns:w16sdtdh="http://schemas.microsoft.com/office/word/2020/wordml/sdtdatahash" xmlns:w16du="http://schemas.microsoft.com/office/word/2023/wordml/word16du" xmlns:w16="http://schemas.microsoft.com/office/word/2018/wordml" xmlns:w16cid="http://schemas.microsoft.com/office/word/2016/wordml/cid" xmlns:w16cex="http://schemas.microsoft.com/office/word/2018/wordml/cex" xmlns:oel="http://schemas.microsoft.com/office/2019/extlst" xmlns:am3d="http://schemas.microsoft.com/office/drawing/2017/model3d" xmlns:aink="http://schemas.microsoft.com/office/drawing/2016/ink" xmlns:cx8="http://schemas.microsoft.com/office/drawing/2016/5/14/chartex" xmlns:cx7="http://schemas.microsoft.com/office/drawing/2016/5/13/chartex" xmlns:cx6="http://schemas.microsoft.com/office/drawing/2016/5/12/chartex" xmlns:cx5="http://schemas.microsoft.com/office/drawing/2016/5/11/chartex" xmlns:cx4="http://schemas.microsoft.com/office/drawing/2016/5/10/chartex" xmlns:cx3="http://schemas.microsoft.com/office/drawing/2016/5/9/chartex" xmlns:cx2="http://schemas.microsoft.com/office/drawing/2015/10/21/chartex" xmlns:cx1="http://schemas.microsoft.com/office/drawing/2015/9/8/chartex" xmlns:cx="http://schemas.microsoft.com/office/drawing/2014/chartex">
                 <w:pict>
                   <v:rect w14:anchorId="63801E97" id="Rectangle 7" o:spid="_x0000_s1026" style="position:absolute;margin-left:0;margin-top:0;width:623.75pt;height:67.45pt;z-index:251661312;visibility:visible;mso-wrap-style:square;mso-width-percent:1050;mso-height-percent:900;mso-wrap-distance-left:9pt;mso-wrap-distance-top:0;mso-wrap-distance-right:9pt;mso-wrap-distance-bottom:0;mso-position-horizontal:center;mso-position-horizontal-relative:page;mso-position-vertical:top;mso-position-vertical-relative:top-margin-area;mso-width-percent:1050;mso-height-percent:900;mso-width-relative:page;mso-height-relative:top-margin-area;v-text-anchor:top" o:gfxdata="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" o:allowincell="f" fillcolor="#4bacc6 [3208]" strokecolor="#31849b [2408]">
                     <w10:wrap anchorx="page" anchory="margin"/>
@@ -381,6 +385,7 @@
             <w:dataBinding w:prefixMappings="xmlns:ns0='http://schemas.openxmlformats.org/package/2006/metadata/core-properties' xmlns:ns1='http://purl.org/dc/elements/1.1/'" w:xpath="/ns0:coreProperties[1]/ns1:title[1]" w:storeItemID="{6C3C8BC8-F283-45AE-878A-BAB7291924A1}"/>
             <w:text/>
           </w:sdtPr>
+          <w:sdtEndPr/>
           <w:sdtContent>
             <w:p>
               <w:pPr>
@@ -414,6 +419,7 @@
             <w:dataBinding w:prefixMappings="xmlns:ns0='http://purl.org/dc/elements/1.1/' xmlns:ns1='http://schemas.openxmlformats.org/package/2006/metadata/core-properties' " w:xpath="/ns1:coreProperties[1]/ns1:category[1]" w:storeItemID="{6C3C8BC8-F283-45AE-878A-BAB7291924A1}"/>
             <w:text/>
           </w:sdtPr>
+          <w:sdtEndPr/>
           <w:sdtContent>
             <w:p>
               <w:pPr>
@@ -477,6 +483,7 @@
             <w:dataBinding w:prefixMappings="xmlns:ns0='http://schemas.openxmlformats.org/package/2006/metadata/core-properties' xmlns:ns1='http://purl.org/dc/elements/1.1/'" w:xpath="/ns0:coreProperties[1]/ns1:subject[1]" w:storeItemID="{6C3C8BC8-F283-45AE-878A-BAB7291924A1}"/>
             <w:text/>
           </w:sdtPr>
+          <w:sdtEndPr/>
           <w:sdtContent>
             <w:p>
               <w:pPr>
@@ -488,6 +495,7 @@
                   <w:lang w:val="en-US"/>
                 </w:rPr>
               </w:pPr>
+              <w:proofErr w:type="spellStart"/>
               <w:r>
                 <w:rPr>
                   <w:rFonts w:asciiTheme="majorHAnsi" w:eastAsiaTheme="majorEastAsia" w:hAnsiTheme="majorHAnsi" w:cstheme="majorBidi"/>
@@ -495,7 +503,17 @@
                   <w:szCs w:val="36"/>
                   <w:lang w:val="en-US"/>
                 </w:rPr>
-                <w:t>Vesta Risk Manager</w:t>
+                <w:t>Vesta</w:t>
+              </w:r>
+              <w:proofErr w:type="spellEnd"/>
+              <w:r>
+                <w:rPr>
+                  <w:rFonts w:asciiTheme="majorHAnsi" w:eastAsiaTheme="majorEastAsia" w:hAnsiTheme="majorHAnsi" w:cstheme="majorBidi"/>
+                  <w:sz w:val="36"/>
+                  <w:szCs w:val="36"/>
+                  <w:lang w:val="en-US"/>
+                </w:rPr>
+                <w:t xml:space="preserve"> Risk Manager</w:t>
               </w:r>
             </w:p>
           </w:sdtContent>
@@ -543,6 +561,7 @@
             <w:dataBinding w:prefixMappings="xmlns:ns0='http://schemas.openxmlformats.org/officeDocument/2006/extended-properties' " w:xpath="/ns0:Properties[1]/ns0:Company[1]" w:storeItemID="{6668398D-A668-4E3E-A5EB-62B293D839F1}"/>
             <w:text/>
           </w:sdtPr>
+          <w:sdtEndPr/>
           <w:sdtContent>
             <w:p>
               <w:pPr>
@@ -567,6 +586,7 @@
             <w:dataBinding w:prefixMappings="xmlns:ns0='http://schemas.openxmlformats.org/package/2006/metadata/core-properties' xmlns:ns1='http://purl.org/dc/elements/1.1/'" w:xpath="/ns0:coreProperties[1]/ns1:creator[1]" w:storeItemID="{6C3C8BC8-F283-45AE-878A-BAB7291924A1}"/>
             <w:text/>
           </w:sdtPr>
+          <w:sdtEndPr/>
           <w:sdtContent>
             <w:p>
               <w:pPr>
@@ -603,6 +623,7 @@
           <w:r>
             <w:rPr>
               <w:noProof/>
+              <w:lang w:eastAsia="es-AR"/>
             </w:rPr>
             <w:drawing>
               <wp:anchor distT="0" distB="0" distL="114300" distR="114300" simplePos="0" relativeHeight="251686912" behindDoc="0" locked="0" layoutInCell="1" allowOverlap="1" wp14:anchorId="14AC9228" wp14:editId="530C3EC5">
@@ -663,7 +684,7 @@
           <w:r>
             <w:rPr>
               <w:noProof/>
-              <w:lang w:val="es-ES" w:eastAsia="es-ES"/>
+              <w:lang w:eastAsia="es-AR"/>
             </w:rPr>
             <w:drawing>
               <wp:anchor distT="0" distB="0" distL="114300" distR="114300" simplePos="0" relativeHeight="251666432" behindDoc="0" locked="0" layoutInCell="1" allowOverlap="1" wp14:anchorId="33D988CF" wp14:editId="15029840">
@@ -735,6 +756,7 @@
           <w:r>
             <w:rPr>
               <w:noProof/>
+              <w:lang w:eastAsia="es-AR"/>
             </w:rPr>
             <w:lastRenderedPageBreak/>
             <mc:AlternateContent>
@@ -833,7 +855,7 @@
                   </wp:anchor>
                 </w:drawing>
               </mc:Choice>
-              <mc:Fallback>
+              <mc:Fallback xmlns:w16se="http://schemas.microsoft.com/office/word/2015/wordml/symex" xmlns:w16sdtdh="http://schemas.microsoft.com/office/word/2020/wordml/sdtdatahash" xmlns:w16du="http://schemas.microsoft.com/office/word/2023/wordml/word16du" xmlns:w16="http://schemas.microsoft.com/office/word/2018/wordml" xmlns:w16cid="http://schemas.microsoft.com/office/word/2016/wordml/cid" xmlns:w16cex="http://schemas.microsoft.com/office/word/2018/wordml/cex" xmlns:oel="http://schemas.microsoft.com/office/2019/extlst" xmlns:am3d="http://schemas.microsoft.com/office/drawing/2017/model3d" xmlns:aink="http://schemas.microsoft.com/office/drawing/2016/ink" xmlns:cx8="http://schemas.microsoft.com/office/drawing/2016/5/14/chartex" xmlns:cx7="http://schemas.microsoft.com/office/drawing/2016/5/13/chartex" xmlns:cx6="http://schemas.microsoft.com/office/drawing/2016/5/12/chartex" xmlns:cx5="http://schemas.microsoft.com/office/drawing/2016/5/11/chartex" xmlns:cx4="http://schemas.microsoft.com/office/drawing/2016/5/10/chartex" xmlns:cx3="http://schemas.microsoft.com/office/drawing/2016/5/9/chartex" xmlns:cx2="http://schemas.microsoft.com/office/drawing/2015/10/21/chartex" xmlns:cx1="http://schemas.microsoft.com/office/drawing/2015/9/8/chartex" xmlns:cx="http://schemas.microsoft.com/office/drawing/2014/chartex">
                 <w:pict>
                   <v:shapetype w14:anchorId="442F5D99" id="_x0000_t202" coordsize="21600,21600" o:spt="202" path="m,l,21600r21600,l21600,xe">
                     <v:stroke joinstyle="miter"/>
@@ -888,7 +910,7 @@
       <w:r>
         <w:rPr>
           <w:noProof/>
-          <w:lang w:eastAsia="es-ES"/>
+          <w:lang w:val="es-AR" w:eastAsia="es-AR"/>
         </w:rPr>
         <w:drawing>
           <wp:anchor distT="0" distB="0" distL="114300" distR="114300" simplePos="0" relativeHeight="251682816" behindDoc="0" locked="0" layoutInCell="1" allowOverlap="1" wp14:anchorId="2ADB4CC5" wp14:editId="3A1CEA2C">
@@ -969,10 +991,11 @@
           <w:docPartUnique/>
         </w:docPartObj>
       </w:sdtPr>
+      <w:sdtEndPr/>
       <w:sdtContent>
         <w:p>
           <w:pPr>
-            <w:pStyle w:val="TtuloTDC"/>
+            <w:pStyle w:val="TtulodeTDC"/>
             <w:tabs>
               <w:tab w:val="left" w:pos="5954"/>
             </w:tabs>
@@ -2115,6 +2138,7 @@
         <w:dataBinding w:prefixMappings="xmlns:ns0='http://purl.org/dc/elements/1.1/' xmlns:ns1='http://schemas.openxmlformats.org/package/2006/metadata/core-properties' " w:xpath="/ns1:coreProperties[1]/ns0:title[1]" w:storeItemID="{6C3C8BC8-F283-45AE-878A-BAB7291924A1}"/>
         <w:text/>
       </w:sdtPr>
+      <w:sdtEndPr/>
       <w:sdtContent>
         <w:p>
           <w:pPr>
@@ -2437,14 +2461,34 @@
                 <w:szCs w:val="22"/>
               </w:rPr>
             </w:pPr>
-            <w:r>
-              <w:rPr>
-                <w:rFonts w:asciiTheme="minorHAnsi" w:hAnsiTheme="minorHAnsi" w:cstheme="minorHAnsi"/>
-                <w:sz w:val="22"/>
-                <w:szCs w:val="22"/>
-              </w:rPr>
-              <w:t>Nombre de la Tarea</w:t>
-            </w:r>
+            <w:proofErr w:type="spellStart"/>
+            <w:r>
+              <w:rPr>
+                <w:rFonts w:asciiTheme="minorHAnsi" w:hAnsiTheme="minorHAnsi" w:cstheme="minorHAnsi"/>
+                <w:sz w:val="22"/>
+                <w:szCs w:val="22"/>
+              </w:rPr>
+              <w:t>Nombre</w:t>
+            </w:r>
+            <w:proofErr w:type="spellEnd"/>
+            <w:r>
+              <w:rPr>
+                <w:rFonts w:asciiTheme="minorHAnsi" w:hAnsiTheme="minorHAnsi" w:cstheme="minorHAnsi"/>
+                <w:sz w:val="22"/>
+                <w:szCs w:val="22"/>
+              </w:rPr>
+              <w:t xml:space="preserve"> de la </w:t>
+            </w:r>
+            <w:proofErr w:type="spellStart"/>
+            <w:r>
+              <w:rPr>
+                <w:rFonts w:asciiTheme="minorHAnsi" w:hAnsiTheme="minorHAnsi" w:cstheme="minorHAnsi"/>
+                <w:sz w:val="22"/>
+                <w:szCs w:val="22"/>
+              </w:rPr>
+              <w:t>Tarea</w:t>
+            </w:r>
+            <w:proofErr w:type="spellEnd"/>
           </w:p>
         </w:tc>
         <w:tc>
@@ -2462,6 +2506,7 @@
                 <w:szCs w:val="22"/>
               </w:rPr>
             </w:pPr>
+            <w:proofErr w:type="spellStart"/>
             <w:r>
               <w:rPr>
                 <w:rFonts w:asciiTheme="minorHAnsi" w:hAnsiTheme="minorHAnsi" w:cstheme="minorHAnsi"/>
@@ -2470,6 +2515,7 @@
               </w:rPr>
               <w:t>Inicio</w:t>
             </w:r>
+            <w:proofErr w:type="spellEnd"/>
           </w:p>
         </w:tc>
         <w:tc>
@@ -2511,13 +2557,23 @@
                 <w:szCs w:val="22"/>
               </w:rPr>
             </w:pPr>
-            <w:r>
-              <w:rPr>
-                <w:rFonts w:asciiTheme="minorHAnsi" w:hAnsiTheme="minorHAnsi" w:cstheme="minorHAnsi"/>
-                <w:sz w:val="22"/>
-                <w:szCs w:val="22"/>
-              </w:rPr>
-              <w:t>Inicio real</w:t>
+            <w:proofErr w:type="spellStart"/>
+            <w:r>
+              <w:rPr>
+                <w:rFonts w:asciiTheme="minorHAnsi" w:hAnsiTheme="minorHAnsi" w:cstheme="minorHAnsi"/>
+                <w:sz w:val="22"/>
+                <w:szCs w:val="22"/>
+              </w:rPr>
+              <w:t>Inicio</w:t>
+            </w:r>
+            <w:proofErr w:type="spellEnd"/>
+            <w:r>
+              <w:rPr>
+                <w:rFonts w:asciiTheme="minorHAnsi" w:hAnsiTheme="minorHAnsi" w:cstheme="minorHAnsi"/>
+                <w:sz w:val="22"/>
+                <w:szCs w:val="22"/>
+              </w:rPr>
+              <w:t xml:space="preserve"> real</w:t>
             </w:r>
           </w:p>
         </w:tc>
@@ -2559,6 +2615,7 @@
                 <w:szCs w:val="22"/>
               </w:rPr>
             </w:pPr>
+            <w:proofErr w:type="spellStart"/>
             <w:r>
               <w:rPr>
                 <w:rFonts w:asciiTheme="minorHAnsi" w:hAnsiTheme="minorHAnsi" w:cstheme="minorHAnsi"/>
@@ -2567,6 +2624,7 @@
               </w:rPr>
               <w:t>Responsable</w:t>
             </w:r>
+            <w:proofErr w:type="spellEnd"/>
           </w:p>
         </w:tc>
       </w:tr>
@@ -4635,6 +4693,16 @@
                 <w:lang w:val="es-AR"/>
               </w:rPr>
             </w:pPr>
+            <w:r>
+              <w:rPr>
+                <w:rFonts w:asciiTheme="minorHAnsi" w:hAnsiTheme="minorHAnsi" w:cstheme="minorHAnsi"/>
+                <w:color w:val="FF0000"/>
+                <w:sz w:val="22"/>
+                <w:szCs w:val="22"/>
+                <w:lang w:val="es-AR"/>
+              </w:rPr>
+              <w:t>3/11</w:t>
+            </w:r>
           </w:p>
         </w:tc>
         <w:tc>
@@ -4651,6 +4719,15 @@
                 <w:lang w:val="es-AR"/>
               </w:rPr>
             </w:pPr>
+            <w:r>
+              <w:rPr>
+                <w:rFonts w:asciiTheme="minorHAnsi" w:hAnsiTheme="minorHAnsi" w:cstheme="minorHAnsi"/>
+                <w:sz w:val="22"/>
+                <w:szCs w:val="22"/>
+                <w:lang w:val="es-AR"/>
+              </w:rPr>
+              <w:t>-</w:t>
+            </w:r>
           </w:p>
         </w:tc>
         <w:tc>
@@ -4775,6 +4852,16 @@
                 <w:lang w:val="es-AR"/>
               </w:rPr>
             </w:pPr>
+            <w:r>
+              <w:rPr>
+                <w:rFonts w:asciiTheme="minorHAnsi" w:hAnsiTheme="minorHAnsi" w:cstheme="minorHAnsi"/>
+                <w:color w:val="FF0000"/>
+                <w:sz w:val="22"/>
+                <w:szCs w:val="22"/>
+                <w:lang w:val="es-AR"/>
+              </w:rPr>
+              <w:t>3/11</w:t>
+            </w:r>
           </w:p>
         </w:tc>
         <w:tc>
@@ -4791,6 +4878,26 @@
                 <w:lang w:val="es-AR"/>
               </w:rPr>
             </w:pPr>
+            <w:r>
+              <w:rPr>
+                <w:rFonts w:asciiTheme="minorHAnsi" w:hAnsiTheme="minorHAnsi" w:cstheme="minorHAnsi"/>
+                <w:color w:val="FF0000"/>
+                <w:sz w:val="22"/>
+                <w:szCs w:val="22"/>
+                <w:lang w:val="es-AR"/>
+              </w:rPr>
+              <w:t>5</w:t>
+            </w:r>
+            <w:r>
+              <w:rPr>
+                <w:rFonts w:asciiTheme="minorHAnsi" w:hAnsiTheme="minorHAnsi" w:cstheme="minorHAnsi"/>
+                <w:color w:val="FF0000"/>
+                <w:sz w:val="22"/>
+                <w:szCs w:val="22"/>
+                <w:lang w:val="es-AR"/>
+              </w:rPr>
+              <w:t>/11</w:t>
+            </w:r>
           </w:p>
         </w:tc>
         <w:tc>
@@ -5349,6 +5456,16 @@
                 <w:lang w:val="es-AR"/>
               </w:rPr>
             </w:pPr>
+            <w:r>
+              <w:rPr>
+                <w:rFonts w:asciiTheme="minorHAnsi" w:hAnsiTheme="minorHAnsi" w:cstheme="minorHAnsi"/>
+                <w:color w:val="92D050"/>
+                <w:sz w:val="22"/>
+                <w:szCs w:val="22"/>
+                <w:lang w:val="es-AR"/>
+              </w:rPr>
+              <w:t>31/10</w:t>
+            </w:r>
           </w:p>
         </w:tc>
         <w:tc>
@@ -5365,6 +5482,16 @@
                 <w:lang w:val="es-AR"/>
               </w:rPr>
             </w:pPr>
+            <w:r>
+              <w:rPr>
+                <w:rFonts w:asciiTheme="minorHAnsi" w:hAnsiTheme="minorHAnsi" w:cstheme="minorHAnsi"/>
+                <w:color w:val="92D050"/>
+                <w:sz w:val="22"/>
+                <w:szCs w:val="22"/>
+                <w:lang w:val="es-AR"/>
+              </w:rPr>
+              <w:t>1/11</w:t>
+            </w:r>
           </w:p>
         </w:tc>
         <w:tc>
@@ -5419,16 +5546,7 @@
                 <w:szCs w:val="22"/>
                 <w:lang w:val="es-AR"/>
               </w:rPr>
-              <w:t xml:space="preserve">Especificar </w:t>
-            </w:r>
-            <w:r>
-              <w:rPr>
-                <w:rFonts w:asciiTheme="minorHAnsi" w:hAnsiTheme="minorHAnsi" w:cstheme="minorHAnsi"/>
-                <w:sz w:val="22"/>
-                <w:szCs w:val="22"/>
-                <w:lang w:val="es-AR"/>
-              </w:rPr>
-              <w:t>caso de uso CU7</w:t>
+              <w:t>Especificar caso de uso CU7</w:t>
             </w:r>
           </w:p>
         </w:tc>
@@ -5480,16 +5598,7 @@
                 <w:szCs w:val="22"/>
                 <w:lang w:val="es-AR"/>
               </w:rPr>
-              <w:t>3</w:t>
-            </w:r>
-            <w:r>
-              <w:rPr>
-                <w:rFonts w:asciiTheme="minorHAnsi" w:hAnsiTheme="minorHAnsi" w:cstheme="minorHAnsi"/>
-                <w:sz w:val="22"/>
-                <w:szCs w:val="22"/>
-                <w:lang w:val="es-AR"/>
-              </w:rPr>
-              <w:t>/11</w:t>
+              <w:t>3/11</w:t>
             </w:r>
           </w:p>
         </w:tc>
@@ -5502,11 +5611,22 @@
               <w:jc w:val="center"/>
               <w:rPr>
                 <w:rFonts w:asciiTheme="minorHAnsi" w:hAnsiTheme="minorHAnsi" w:cstheme="minorHAnsi"/>
-                <w:sz w:val="22"/>
-                <w:szCs w:val="22"/>
-                <w:lang w:val="es-AR"/>
-              </w:rPr>
-            </w:pPr>
+                <w:color w:val="92D050"/>
+                <w:sz w:val="22"/>
+                <w:szCs w:val="22"/>
+                <w:lang w:val="es-AR"/>
+              </w:rPr>
+            </w:pPr>
+            <w:r>
+              <w:rPr>
+                <w:rFonts w:asciiTheme="minorHAnsi" w:hAnsiTheme="minorHAnsi" w:cstheme="minorHAnsi"/>
+                <w:color w:val="92D050"/>
+                <w:sz w:val="22"/>
+                <w:szCs w:val="22"/>
+                <w:lang w:val="es-AR"/>
+              </w:rPr>
+              <w:t>31/10</w:t>
+            </w:r>
           </w:p>
         </w:tc>
         <w:tc>
@@ -5518,11 +5638,22 @@
               <w:jc w:val="center"/>
               <w:rPr>
                 <w:rFonts w:asciiTheme="minorHAnsi" w:hAnsiTheme="minorHAnsi" w:cstheme="minorHAnsi"/>
-                <w:sz w:val="22"/>
-                <w:szCs w:val="22"/>
-                <w:lang w:val="es-AR"/>
-              </w:rPr>
-            </w:pPr>
+                <w:color w:val="92D050"/>
+                <w:sz w:val="22"/>
+                <w:szCs w:val="22"/>
+                <w:lang w:val="es-AR"/>
+              </w:rPr>
+            </w:pPr>
+            <w:r>
+              <w:rPr>
+                <w:rFonts w:asciiTheme="minorHAnsi" w:hAnsiTheme="minorHAnsi" w:cstheme="minorHAnsi"/>
+                <w:color w:val="92D050"/>
+                <w:sz w:val="22"/>
+                <w:szCs w:val="22"/>
+                <w:lang w:val="es-AR"/>
+              </w:rPr>
+              <w:t>1/11</w:t>
+            </w:r>
           </w:p>
         </w:tc>
         <w:tc>
@@ -5629,16 +5760,7 @@
                 <w:szCs w:val="22"/>
                 <w:lang w:val="es-AR"/>
               </w:rPr>
-              <w:t>3</w:t>
-            </w:r>
-            <w:r>
-              <w:rPr>
-                <w:rFonts w:asciiTheme="minorHAnsi" w:hAnsiTheme="minorHAnsi" w:cstheme="minorHAnsi"/>
-                <w:sz w:val="22"/>
-                <w:szCs w:val="22"/>
-                <w:lang w:val="es-AR"/>
-              </w:rPr>
-              <w:t>/11</w:t>
+              <w:t>3/11</w:t>
             </w:r>
           </w:p>
         </w:tc>
@@ -5651,11 +5773,22 @@
               <w:jc w:val="center"/>
               <w:rPr>
                 <w:rFonts w:asciiTheme="minorHAnsi" w:hAnsiTheme="minorHAnsi" w:cstheme="minorHAnsi"/>
-                <w:sz w:val="22"/>
-                <w:szCs w:val="22"/>
-                <w:lang w:val="es-AR"/>
-              </w:rPr>
-            </w:pPr>
+                <w:color w:val="92D050"/>
+                <w:sz w:val="22"/>
+                <w:szCs w:val="22"/>
+                <w:lang w:val="es-AR"/>
+              </w:rPr>
+            </w:pPr>
+            <w:r>
+              <w:rPr>
+                <w:rFonts w:asciiTheme="minorHAnsi" w:hAnsiTheme="minorHAnsi" w:cstheme="minorHAnsi"/>
+                <w:color w:val="92D050"/>
+                <w:sz w:val="22"/>
+                <w:szCs w:val="22"/>
+                <w:lang w:val="es-AR"/>
+              </w:rPr>
+              <w:t>1/11</w:t>
+            </w:r>
           </w:p>
         </w:tc>
         <w:tc>
@@ -5667,11 +5800,22 @@
               <w:jc w:val="center"/>
               <w:rPr>
                 <w:rFonts w:asciiTheme="minorHAnsi" w:hAnsiTheme="minorHAnsi" w:cstheme="minorHAnsi"/>
-                <w:sz w:val="22"/>
-                <w:szCs w:val="22"/>
-                <w:lang w:val="es-AR"/>
-              </w:rPr>
-            </w:pPr>
+                <w:color w:val="92D050"/>
+                <w:sz w:val="22"/>
+                <w:szCs w:val="22"/>
+                <w:lang w:val="es-AR"/>
+              </w:rPr>
+            </w:pPr>
+            <w:r>
+              <w:rPr>
+                <w:rFonts w:asciiTheme="minorHAnsi" w:hAnsiTheme="minorHAnsi" w:cstheme="minorHAnsi"/>
+                <w:color w:val="92D050"/>
+                <w:sz w:val="22"/>
+                <w:szCs w:val="22"/>
+                <w:lang w:val="es-AR"/>
+              </w:rPr>
+              <w:t>1/11</w:t>
+            </w:r>
           </w:p>
         </w:tc>
         <w:tc>
@@ -5726,7 +5870,25 @@
                 <w:szCs w:val="22"/>
                 <w:lang w:val="es-AR"/>
               </w:rPr>
-              <w:t>Especificar casos de uso para la próxima iteración (CU5, CU9, CU10) (Mitigación RK13)</w:t>
+              <w:t>Especificar casos de uso para la p</w:t>
+            </w:r>
+            <w:r>
+              <w:rPr>
+                <w:rFonts w:asciiTheme="minorHAnsi" w:hAnsiTheme="minorHAnsi" w:cstheme="minorHAnsi"/>
+                <w:sz w:val="22"/>
+                <w:szCs w:val="22"/>
+                <w:lang w:val="es-AR"/>
+              </w:rPr>
+              <w:t>róxima iteración (CU5, CU9, CU12</w:t>
+            </w:r>
+            <w:r>
+              <w:rPr>
+                <w:rFonts w:asciiTheme="minorHAnsi" w:hAnsiTheme="minorHAnsi" w:cstheme="minorHAnsi"/>
+                <w:sz w:val="22"/>
+                <w:szCs w:val="22"/>
+                <w:lang w:val="es-AR"/>
+              </w:rPr>
+              <w:t>) (Mitigación RK13)</w:t>
             </w:r>
           </w:p>
         </w:tc>
@@ -5796,6 +5958,16 @@
                 <w:lang w:val="es-AR"/>
               </w:rPr>
             </w:pPr>
+            <w:r>
+              <w:rPr>
+                <w:rFonts w:asciiTheme="minorHAnsi" w:hAnsiTheme="minorHAnsi" w:cstheme="minorHAnsi"/>
+                <w:color w:val="FF0000"/>
+                <w:sz w:val="22"/>
+                <w:szCs w:val="22"/>
+                <w:lang w:val="es-AR"/>
+              </w:rPr>
+              <w:t>4/11</w:t>
+            </w:r>
           </w:p>
         </w:tc>
         <w:tc>
@@ -5812,6 +5984,16 @@
                 <w:lang w:val="es-AR"/>
               </w:rPr>
             </w:pPr>
+            <w:r>
+              <w:rPr>
+                <w:rFonts w:asciiTheme="minorHAnsi" w:hAnsiTheme="minorHAnsi" w:cstheme="minorHAnsi"/>
+                <w:color w:val="FF0000"/>
+                <w:sz w:val="22"/>
+                <w:szCs w:val="22"/>
+                <w:lang w:val="es-AR"/>
+              </w:rPr>
+              <w:t>5/11</w:t>
+            </w:r>
           </w:p>
         </w:tc>
         <w:tc>
@@ -6223,6 +6405,15 @@
                 <w:lang w:val="es-AR"/>
               </w:rPr>
             </w:pPr>
+            <w:r>
+              <w:rPr>
+                <w:rFonts w:asciiTheme="minorHAnsi" w:hAnsiTheme="minorHAnsi" w:cstheme="minorHAnsi"/>
+                <w:sz w:val="22"/>
+                <w:szCs w:val="22"/>
+                <w:lang w:val="es-AR"/>
+              </w:rPr>
+              <w:t>-</w:t>
+            </w:r>
           </w:p>
         </w:tc>
         <w:tc>
@@ -6239,6 +6430,17 @@
                 <w:lang w:val="es-AR"/>
               </w:rPr>
             </w:pPr>
+            <w:r>
+              <w:rPr>
+                <w:rFonts w:asciiTheme="minorHAnsi" w:hAnsiTheme="minorHAnsi" w:cstheme="minorHAnsi"/>
+                <w:sz w:val="22"/>
+                <w:szCs w:val="22"/>
+                <w:lang w:val="es-AR"/>
+              </w:rPr>
+              <w:t>-</w:t>
+            </w:r>
+            <w:bookmarkStart w:id="7" w:name="_GoBack"/>
+            <w:bookmarkEnd w:id="7"/>
           </w:p>
         </w:tc>
         <w:tc>
@@ -9013,6 +9215,7 @@
                 <w:lang w:val="es-AR"/>
               </w:rPr>
             </w:pPr>
+            <w:proofErr w:type="spellStart"/>
             <w:r>
               <w:rPr>
                 <w:rFonts w:asciiTheme="minorHAnsi" w:hAnsiTheme="minorHAnsi" w:cstheme="minorHAnsi"/>
@@ -9023,6 +9226,7 @@
               </w:rPr>
               <w:t>Observaciones</w:t>
             </w:r>
+            <w:proofErr w:type="spellEnd"/>
           </w:p>
         </w:tc>
       </w:tr>
@@ -9255,7 +9459,7 @@
       <w:pPr>
         <w:pStyle w:val="PSI-Normal"/>
       </w:pPr>
-      <w:bookmarkStart w:id="7" w:name="_Toc238197615"/>
+      <w:bookmarkStart w:id="8" w:name="_Toc238197615"/>
       <w:r>
         <w:tab/>
       </w:r>
@@ -9268,7 +9472,7 @@
           <w:color w:val="365F91"/>
         </w:rPr>
       </w:pPr>
-      <w:bookmarkStart w:id="8" w:name="_Toc181296772"/>
+      <w:bookmarkStart w:id="9" w:name="_Toc181296772"/>
       <w:r>
         <w:rPr>
           <w:rFonts w:ascii="Cambria" w:eastAsia="DejaVu Sans" w:hAnsi="Cambria" w:cs="Times New Roman"/>
@@ -9276,8 +9480,8 @@
         </w:rPr>
         <w:t>Casos de Uso y Escenarios</w:t>
       </w:r>
-      <w:bookmarkEnd w:id="7"/>
       <w:bookmarkEnd w:id="8"/>
+      <w:bookmarkEnd w:id="9"/>
     </w:p>
     <w:p>
       <w:pPr>
@@ -9325,11 +9529,11 @@
       <w:pPr>
         <w:pStyle w:val="PSI-Ttulo1"/>
       </w:pPr>
-      <w:bookmarkStart w:id="9" w:name="_Toc181296773"/>
+      <w:bookmarkStart w:id="10" w:name="_Toc181296773"/>
       <w:r>
         <w:t>Recursos</w:t>
       </w:r>
-      <w:bookmarkEnd w:id="9"/>
+      <w:bookmarkEnd w:id="10"/>
     </w:p>
     <w:p>
       <w:r>
@@ -9385,8 +9589,13 @@
           <w:numId w:val="14"/>
         </w:numPr>
       </w:pPr>
+      <w:proofErr w:type="spellStart"/>
       <w:r>
-        <w:t>Git.</w:t>
+        <w:t>Git</w:t>
+      </w:r>
+      <w:proofErr w:type="spellEnd"/>
+      <w:r>
+        <w:t>.</w:t>
       </w:r>
     </w:p>
     <w:p>
@@ -9444,28 +9653,12 @@
       <w:pPr>
         <w:pStyle w:val="PSI-Ttulo1"/>
       </w:pPr>
-      <w:bookmarkStart w:id="10" w:name="_Toc181296774"/>
+      <w:bookmarkStart w:id="11" w:name="_Toc181296774"/>
       <w:r>
         <w:t>Evaluación</w:t>
       </w:r>
       <w:r>
         <w:t xml:space="preserve"> [Fecha]</w:t>
-      </w:r>
-      <w:bookmarkEnd w:id="10"/>
-    </w:p>
-    <w:p>
-      <w:r>
-        <w:t>Esta sección será completada al final de la iteración.</w:t>
-      </w:r>
-    </w:p>
-    <w:p/>
-    <w:p>
-      <w:pPr>
-        <w:pStyle w:val="PSI-Ttulo2"/>
-      </w:pPr>
-      <w:bookmarkStart w:id="11" w:name="_Toc181296775"/>
-      <w:r>
-        <w:t>Objetivos Alcanzados</w:t>
       </w:r>
       <w:bookmarkEnd w:id="11"/>
     </w:p>
@@ -9479,13 +9672,9 @@
       <w:pPr>
         <w:pStyle w:val="PSI-Ttulo2"/>
       </w:pPr>
-      <w:bookmarkStart w:id="12" w:name="_Toc181296776"/>
+      <w:bookmarkStart w:id="12" w:name="_Toc181296775"/>
       <w:r>
-        <w:lastRenderedPageBreak/>
-        <w:t>Objetivos No A</w:t>
-      </w:r>
-      <w:r>
-        <w:t>lcanzados</w:t>
+        <w:t>Objetivos Alcanzados</w:t>
       </w:r>
       <w:bookmarkEnd w:id="12"/>
     </w:p>
@@ -9499,9 +9688,13 @@
       <w:pPr>
         <w:pStyle w:val="PSI-Ttulo2"/>
       </w:pPr>
-      <w:bookmarkStart w:id="13" w:name="_Toc181296777"/>
+      <w:bookmarkStart w:id="13" w:name="_Toc181296776"/>
       <w:r>
-        <w:t>Elementos incluidos en la Línea Base</w:t>
+        <w:lastRenderedPageBreak/>
+        <w:t>Objetivos No A</w:t>
+      </w:r>
+      <w:r>
+        <w:t>lcanzados</w:t>
       </w:r>
       <w:bookmarkEnd w:id="13"/>
     </w:p>
@@ -9513,16 +9706,15 @@
     <w:p/>
     <w:p>
       <w:pPr>
-        <w:pStyle w:val="PSI-Ttulo1"/>
-      </w:pPr>
-      <w:bookmarkStart w:id="14" w:name="_Toc181296778"/>
+        <w:pStyle w:val="PSI-Ttulo2"/>
+      </w:pPr>
+      <w:bookmarkStart w:id="14" w:name="_Toc181296777"/>
       <w:r>
-        <w:t>Conclusión</w:t>
+        <w:t>Elementos incluidos en la Línea Base</w:t>
       </w:r>
       <w:bookmarkEnd w:id="14"/>
     </w:p>
     <w:p>
-      <w:bookmarkStart w:id="15" w:name="_Toc238197620"/>
       <w:r>
         <w:t>Esta sección será completada al final de la iteración.</w:t>
       </w:r>
@@ -9530,14 +9722,31 @@
     <w:p/>
     <w:p>
       <w:pPr>
+        <w:pStyle w:val="PSI-Ttulo1"/>
+      </w:pPr>
+      <w:bookmarkStart w:id="15" w:name="_Toc181296778"/>
+      <w:r>
+        <w:t>Conclusión</w:t>
+      </w:r>
+      <w:bookmarkEnd w:id="15"/>
+    </w:p>
+    <w:p>
+      <w:bookmarkStart w:id="16" w:name="_Toc238197620"/>
+      <w:r>
+        <w:t>Esta sección será completada al final de la iteración.</w:t>
+      </w:r>
+    </w:p>
+    <w:p/>
+    <w:p>
+      <w:pPr>
         <w:pStyle w:val="PSI-Ttulo2"/>
       </w:pPr>
-      <w:bookmarkStart w:id="16" w:name="_Toc181296779"/>
+      <w:bookmarkStart w:id="17" w:name="_Toc181296779"/>
       <w:r>
         <w:t>Estado del repositorio</w:t>
       </w:r>
-      <w:bookmarkEnd w:id="15"/>
       <w:bookmarkEnd w:id="16"/>
+      <w:bookmarkEnd w:id="17"/>
     </w:p>
     <w:p>
       <w:r>
@@ -9558,7 +9767,7 @@
 </file>
 
 <file path=word/endnotes.xml><?xml version="1.0" encoding="utf-8"?>
-<w:endnotes xmlns:wpc="http://schemas.microsoft.com/office/word/2010/wordprocessingCanvas" xmlns:cx="http://schemas.microsoft.com/office/drawing/2014/chartex" xmlns:cx1="http://schemas.microsoft.com/office/drawing/2015/9/8/chartex" xmlns:cx2="http://schemas.microsoft.com/office/drawing/2015/10/21/chartex" xmlns:cx3="http://schemas.microsoft.com/office/drawing/2016/5/9/chartex" xmlns:cx4="http://schemas.microsoft.com/office/drawing/2016/5/10/chartex" xmlns:cx5="http://schemas.microsoft.com/office/drawing/2016/5/11/chartex" xmlns:cx6="http://schemas.microsoft.com/office/drawing/2016/5/12/chartex" xmlns:cx7="http://schemas.microsoft.com/office/drawing/2016/5/13/chartex" xmlns:cx8="http://schemas.microsoft.com/office/drawing/2016/5/14/chartex" xmlns:mc="http://schemas.openxmlformats.org/markup-compatibility/2006" xmlns:aink="http://schemas.microsoft.com/office/drawing/2016/ink" xmlns:am3d="http://schemas.microsoft.com/office/drawing/2017/model3d" xmlns:o="urn:schemas-microsoft-com:office:office" xmlns:oel="http://schemas.microsoft.com/office/2019/extlst" xmlns:r="http://schemas.openxmlformats.org/officeDocument/2006/relationships" xmlns:m="http://schemas.openxmlformats.org/officeDocument/2006/math" xmlns:v="urn:schemas-microsoft-com:vml" xmlns:wp14="http://schemas.microsoft.com/office/word/2010/wordprocessingDrawing" xmlns:wp="http://schemas.openxmlformats.org/drawingml/2006/wordprocessingDrawing" xmlns:w10="urn:schemas-microsoft-com:office:word" xmlns:w="http://schemas.openxmlformats.org/wordprocessingml/2006/main" xmlns:w14="http://schemas.microsoft.com/office/word/2010/wordml" xmlns:w15="http://schemas.microsoft.com/office/word/2012/wordml" xmlns:w16cex="http://schemas.microsoft.com/office/word/2018/wordml/cex" xmlns:w16cid="http://schemas.microsoft.com/office/word/2016/wordml/cid" xmlns:w16="http://schemas.microsoft.com/office/word/2018/wordml" xmlns:w16du="http://schemas.microsoft.com/office/word/2023/wordml/word16du" xmlns:w16sdtdh="http://schemas.microsoft.com/office/word/2020/wordml/sdtdatahash" xmlns:w16se="http://schemas.microsoft.com/office/word/2015/wordml/symex" xmlns:wpg="http://schemas.microsoft.com/office/word/2010/wordprocessingGroup" xmlns:wpi="http://schemas.microsoft.com/office/word/2010/wordprocessingInk" xmlns:wne="http://schemas.microsoft.com/office/word/2006/wordml" xmlns:wps="http://schemas.microsoft.com/office/word/2010/wordprocessingShape" mc:Ignorable="w14 w15 w16se w16cid w16 w16cex w16sdtdh w16du wp14">
+<w:endnotes xmlns:wpc="http://schemas.microsoft.com/office/word/2010/wordprocessingCanvas" xmlns:mc="http://schemas.openxmlformats.org/markup-compatibility/2006" xmlns:o="urn:schemas-microsoft-com:office:office" xmlns:r="http://schemas.openxmlformats.org/officeDocument/2006/relationships" xmlns:m="http://schemas.openxmlformats.org/officeDocument/2006/math" xmlns:v="urn:schemas-microsoft-com:vml" xmlns:wp14="http://schemas.microsoft.com/office/word/2010/wordprocessingDrawing" xmlns:wp="http://schemas.openxmlformats.org/drawingml/2006/wordprocessingDrawing" xmlns:w10="urn:schemas-microsoft-com:office:word" xmlns:w="http://schemas.openxmlformats.org/wordprocessingml/2006/main" xmlns:w14="http://schemas.microsoft.com/office/word/2010/wordml" xmlns:w15="http://schemas.microsoft.com/office/word/2012/wordml" xmlns:wpg="http://schemas.microsoft.com/office/word/2010/wordprocessingGroup" xmlns:wpi="http://schemas.microsoft.com/office/word/2010/wordprocessingInk" xmlns:wne="http://schemas.microsoft.com/office/word/2006/wordml" xmlns:wps="http://schemas.microsoft.com/office/word/2010/wordprocessingShape" mc:Ignorable="w14 w15 wp14">
   <w:endnote w:type="separator" w:id="-1">
     <w:p>
       <w:pPr>
@@ -9585,7 +9794,7 @@
 </file>
 
 <file path=word/footer1.xml><?xml version="1.0" encoding="utf-8"?>
-<w:ftr xmlns:wpc="http://schemas.microsoft.com/office/word/2010/wordprocessingCanvas" xmlns:cx="http://schemas.microsoft.com/office/drawing/2014/chartex" xmlns:cx1="http://schemas.microsoft.com/office/drawing/2015/9/8/chartex" xmlns:cx2="http://schemas.microsoft.com/office/drawing/2015/10/21/chartex" xmlns:cx3="http://schemas.microsoft.com/office/drawing/2016/5/9/chartex" xmlns:cx4="http://schemas.microsoft.com/office/drawing/2016/5/10/chartex" xmlns:cx5="http://schemas.microsoft.com/office/drawing/2016/5/11/chartex" xmlns:cx6="http://schemas.microsoft.com/office/drawing/2016/5/12/chartex" xmlns:cx7="http://schemas.microsoft.com/office/drawing/2016/5/13/chartex" xmlns:cx8="http://schemas.microsoft.com/office/drawing/2016/5/14/chartex" xmlns:mc="http://schemas.openxmlformats.org/markup-compatibility/2006" xmlns:aink="http://schemas.microsoft.com/office/drawing/2016/ink" xmlns:am3d="http://schemas.microsoft.com/office/drawing/2017/model3d" xmlns:o="urn:schemas-microsoft-com:office:office" xmlns:oel="http://schemas.microsoft.com/office/2019/extlst" xmlns:r="http://schemas.openxmlformats.org/officeDocument/2006/relationships" xmlns:m="http://schemas.openxmlformats.org/officeDocument/2006/math" xmlns:v="urn:schemas-microsoft-com:vml" xmlns:wp14="http://schemas.microsoft.com/office/word/2010/wordprocessingDrawing" xmlns:wp="http://schemas.openxmlformats.org/drawingml/2006/wordprocessingDrawing" xmlns:w10="urn:schemas-microsoft-com:office:word" xmlns:w="http://schemas.openxmlformats.org/wordprocessingml/2006/main" xmlns:w14="http://schemas.microsoft.com/office/word/2010/wordml" xmlns:w15="http://schemas.microsoft.com/office/word/2012/wordml" xmlns:w16cex="http://schemas.microsoft.com/office/word/2018/wordml/cex" xmlns:w16cid="http://schemas.microsoft.com/office/word/2016/wordml/cid" xmlns:w16="http://schemas.microsoft.com/office/word/2018/wordml" xmlns:w16du="http://schemas.microsoft.com/office/word/2023/wordml/word16du" xmlns:w16sdtdh="http://schemas.microsoft.com/office/word/2020/wordml/sdtdatahash" xmlns:w16se="http://schemas.microsoft.com/office/word/2015/wordml/symex" xmlns:wpg="http://schemas.microsoft.com/office/word/2010/wordprocessingGroup" xmlns:wpi="http://schemas.microsoft.com/office/word/2010/wordprocessingInk" xmlns:wne="http://schemas.microsoft.com/office/word/2006/wordml" xmlns:wps="http://schemas.microsoft.com/office/word/2010/wordprocessingShape" mc:Ignorable="w14 w15 w16se w16cid w16 w16cex w16sdtdh w16du wp14">
+<w:ftr xmlns:wpc="http://schemas.microsoft.com/office/word/2010/wordprocessingCanvas" xmlns:mc="http://schemas.openxmlformats.org/markup-compatibility/2006" xmlns:o="urn:schemas-microsoft-com:office:office" xmlns:r="http://schemas.openxmlformats.org/officeDocument/2006/relationships" xmlns:m="http://schemas.openxmlformats.org/officeDocument/2006/math" xmlns:v="urn:schemas-microsoft-com:vml" xmlns:wp14="http://schemas.microsoft.com/office/word/2010/wordprocessingDrawing" xmlns:wp="http://schemas.openxmlformats.org/drawingml/2006/wordprocessingDrawing" xmlns:w10="urn:schemas-microsoft-com:office:word" xmlns:w="http://schemas.openxmlformats.org/wordprocessingml/2006/main" xmlns:w14="http://schemas.microsoft.com/office/word/2010/wordml" xmlns:w15="http://schemas.microsoft.com/office/word/2012/wordml" xmlns:wpg="http://schemas.microsoft.com/office/word/2010/wordprocessingGroup" xmlns:wpi="http://schemas.microsoft.com/office/word/2010/wordprocessingInk" xmlns:wne="http://schemas.microsoft.com/office/word/2006/wordml" xmlns:wps="http://schemas.microsoft.com/office/word/2010/wordprocessingShape" mc:Ignorable="w14 w15 wp14">
   <w:p>
     <w:pPr>
       <w:tabs>
@@ -9599,6 +9808,7 @@
         <w:dataBinding w:prefixMappings="xmlns:ns0='http://schemas.openxmlformats.org/officeDocument/2006/extended-properties' " w:xpath="/ns0:Properties[1]/ns0:Company[1]" w:storeItemID="{6668398D-A668-4E3E-A5EB-62B293D839F1}"/>
         <w:text/>
       </w:sdtPr>
+      <w:sdtEndPr/>
       <w:sdtContent>
         <w:r>
           <w:t>T-Code</w:t>
@@ -9608,7 +9818,7 @@
     <w:r>
       <w:rPr>
         <w:noProof/>
-        <w:lang w:eastAsia="es-ES"/>
+        <w:lang w:val="es-AR" w:eastAsia="es-AR"/>
       </w:rPr>
       <mc:AlternateContent>
         <mc:Choice Requires="wpg">
@@ -9730,7 +9940,7 @@
             </wp:anchor>
           </w:drawing>
         </mc:Choice>
-        <mc:Fallback>
+        <mc:Fallback xmlns:w16se="http://schemas.microsoft.com/office/word/2015/wordml/symex" xmlns:w16sdtdh="http://schemas.microsoft.com/office/word/2020/wordml/sdtdatahash" xmlns:w16du="http://schemas.microsoft.com/office/word/2023/wordml/word16du" xmlns:w16="http://schemas.microsoft.com/office/word/2018/wordml" xmlns:w16cid="http://schemas.microsoft.com/office/word/2016/wordml/cid" xmlns:w16cex="http://schemas.microsoft.com/office/word/2018/wordml/cex" xmlns:oel="http://schemas.microsoft.com/office/2019/extlst" xmlns:am3d="http://schemas.microsoft.com/office/drawing/2017/model3d" xmlns:aink="http://schemas.microsoft.com/office/drawing/2016/ink" xmlns:cx8="http://schemas.microsoft.com/office/drawing/2016/5/14/chartex" xmlns:cx7="http://schemas.microsoft.com/office/drawing/2016/5/13/chartex" xmlns:cx6="http://schemas.microsoft.com/office/drawing/2016/5/12/chartex" xmlns:cx5="http://schemas.microsoft.com/office/drawing/2016/5/11/chartex" xmlns:cx4="http://schemas.microsoft.com/office/drawing/2016/5/10/chartex" xmlns:cx3="http://schemas.microsoft.com/office/drawing/2016/5/9/chartex" xmlns:cx2="http://schemas.microsoft.com/office/drawing/2015/10/21/chartex" xmlns:cx1="http://schemas.microsoft.com/office/drawing/2015/9/8/chartex" xmlns:cx="http://schemas.microsoft.com/office/drawing/2014/chartex">
           <w:pict>
             <v:group w14:anchorId="242423A1" id="Group 27" o:spid="_x0000_s1026" style="position:absolute;margin-left:0;margin-top:0;width:593.7pt;height:63.75pt;flip:y;z-index:251676672;mso-width-percent:1000;mso-height-percent:900;mso-position-horizontal:center;mso-position-horizontal-relative:page;mso-position-vertical:bottom;mso-position-vertical-relative:page;mso-width-percent:1000;mso-height-percent:900;mso-height-relative:bottom-margin-area" coordorigin="8,9" coordsize="15823,1439" o:gfxdata="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" o:allowincell="f">
               <v:shapetype id="_x0000_t32" coordsize="21600,21600" o:spt="32" o:oned="t" path="m,l21600,21600e" filled="f">
@@ -9748,7 +9958,7 @@
     <w:r>
       <w:rPr>
         <w:noProof/>
-        <w:lang w:eastAsia="es-ES"/>
+        <w:lang w:val="es-AR" w:eastAsia="es-AR"/>
       </w:rPr>
       <mc:AlternateContent>
         <mc:Choice Requires="wps">
@@ -9815,7 +10025,7 @@
             </wp:anchor>
           </w:drawing>
         </mc:Choice>
-        <mc:Fallback>
+        <mc:Fallback xmlns:w16se="http://schemas.microsoft.com/office/word/2015/wordml/symex" xmlns:w16sdtdh="http://schemas.microsoft.com/office/word/2020/wordml/sdtdatahash" xmlns:w16du="http://schemas.microsoft.com/office/word/2023/wordml/word16du" xmlns:w16="http://schemas.microsoft.com/office/word/2018/wordml" xmlns:w16cid="http://schemas.microsoft.com/office/word/2016/wordml/cid" xmlns:w16cex="http://schemas.microsoft.com/office/word/2018/wordml/cex" xmlns:oel="http://schemas.microsoft.com/office/2019/extlst" xmlns:am3d="http://schemas.microsoft.com/office/drawing/2017/model3d" xmlns:aink="http://schemas.microsoft.com/office/drawing/2016/ink" xmlns:cx8="http://schemas.microsoft.com/office/drawing/2016/5/14/chartex" xmlns:cx7="http://schemas.microsoft.com/office/drawing/2016/5/13/chartex" xmlns:cx6="http://schemas.microsoft.com/office/drawing/2016/5/12/chartex" xmlns:cx5="http://schemas.microsoft.com/office/drawing/2016/5/11/chartex" xmlns:cx4="http://schemas.microsoft.com/office/drawing/2016/5/10/chartex" xmlns:cx3="http://schemas.microsoft.com/office/drawing/2016/5/9/chartex" xmlns:cx2="http://schemas.microsoft.com/office/drawing/2015/10/21/chartex" xmlns:cx1="http://schemas.microsoft.com/office/drawing/2015/9/8/chartex" xmlns:cx="http://schemas.microsoft.com/office/drawing/2014/chartex">
           <w:pict>
             <v:rect w14:anchorId="3B131BC6" id="Rectangle 26" o:spid="_x0000_s1026" style="position:absolute;margin-left:0;margin-top:0;width:7.15pt;height:62.45pt;z-index:251675648;visibility:visible;mso-wrap-style:square;mso-width-percent:0;mso-height-percent:900;mso-wrap-distance-left:9pt;mso-wrap-distance-top:0;mso-wrap-distance-right:9pt;mso-wrap-distance-bottom:0;mso-position-horizontal:center;mso-position-horizontal-relative:left-margin-area;mso-position-vertical:bottom;mso-position-vertical-relative:page;mso-width-percent:0;mso-height-percent:900;mso-width-relative:page;mso-height-relative:bottom-margin-area;v-text-anchor:top" o:gfxdata="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" fillcolor="#4bacc6 [3208]" strokecolor="#205867 [1608]">
               <w10:wrap anchorx="margin" anchory="page"/>
@@ -9832,6 +10042,7 @@
           <w:docPartUnique/>
         </w:docPartObj>
       </w:sdtPr>
+      <w:sdtEndPr/>
       <w:sdtContent>
         <w:r>
           <w:tab/>
@@ -9877,7 +10088,7 @@
             <w:rFonts w:asciiTheme="majorHAnsi" w:hAnsiTheme="majorHAnsi" w:cstheme="majorHAnsi"/>
             <w:noProof/>
           </w:rPr>
-          <w:t>2</w:t>
+          <w:t>6</w:t>
         </w:r>
         <w:r>
           <w:rPr>
@@ -9914,7 +10125,7 @@
             <w:rFonts w:asciiTheme="majorHAnsi" w:hAnsiTheme="majorHAnsi" w:cstheme="majorHAnsi"/>
             <w:noProof/>
           </w:rPr>
-          <w:t>6</w:t>
+          <w:t>8</w:t>
         </w:r>
         <w:r>
           <w:rPr>
@@ -9927,7 +10138,7 @@
     <w:r>
       <w:rPr>
         <w:noProof/>
-        <w:lang w:eastAsia="zh-TW"/>
+        <w:lang w:val="es-AR" w:eastAsia="es-AR"/>
       </w:rPr>
       <mc:AlternateContent>
         <mc:Choice Requires="wps">
@@ -9994,7 +10205,7 @@
             </wp:anchor>
           </w:drawing>
         </mc:Choice>
-        <mc:Fallback>
+        <mc:Fallback xmlns:w16se="http://schemas.microsoft.com/office/word/2015/wordml/symex" xmlns:w16sdtdh="http://schemas.microsoft.com/office/word/2020/wordml/sdtdatahash" xmlns:w16du="http://schemas.microsoft.com/office/word/2023/wordml/word16du" xmlns:w16="http://schemas.microsoft.com/office/word/2018/wordml" xmlns:w16cid="http://schemas.microsoft.com/office/word/2016/wordml/cid" xmlns:w16cex="http://schemas.microsoft.com/office/word/2018/wordml/cex" xmlns:oel="http://schemas.microsoft.com/office/2019/extlst" xmlns:am3d="http://schemas.microsoft.com/office/drawing/2017/model3d" xmlns:aink="http://schemas.microsoft.com/office/drawing/2016/ink" xmlns:cx8="http://schemas.microsoft.com/office/drawing/2016/5/14/chartex" xmlns:cx7="http://schemas.microsoft.com/office/drawing/2016/5/13/chartex" xmlns:cx6="http://schemas.microsoft.com/office/drawing/2016/5/12/chartex" xmlns:cx5="http://schemas.microsoft.com/office/drawing/2016/5/11/chartex" xmlns:cx4="http://schemas.microsoft.com/office/drawing/2016/5/10/chartex" xmlns:cx3="http://schemas.microsoft.com/office/drawing/2016/5/9/chartex" xmlns:cx2="http://schemas.microsoft.com/office/drawing/2015/10/21/chartex" xmlns:cx1="http://schemas.microsoft.com/office/drawing/2015/9/8/chartex" xmlns:cx="http://schemas.microsoft.com/office/drawing/2014/chartex">
           <w:pict>
             <v:rect w14:anchorId="300D3649" id="Rectangle 11" o:spid="_x0000_s1026" style="position:absolute;margin-left:0;margin-top:0;width:7.15pt;height:62.45pt;z-index:251670528;visibility:visible;mso-wrap-style:square;mso-width-percent:0;mso-height-percent:900;mso-wrap-distance-left:9pt;mso-wrap-distance-top:0;mso-wrap-distance-right:9pt;mso-wrap-distance-bottom:0;mso-position-horizontal:center;mso-position-horizontal-relative:right-margin-area;mso-position-vertical:bottom;mso-position-vertical-relative:page;mso-width-percent:0;mso-height-percent:900;mso-width-relative:page;mso-height-relative:bottom-margin-area;v-text-anchor:top" o:gfxdata="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" fillcolor="#4bacc6 [3208]" strokecolor="#205867 [1608]">
               <w10:wrap anchorx="margin" anchory="page"/>
@@ -10011,6 +10222,7 @@
       <w:dataBinding w:prefixMappings="xmlns:ns0='http://purl.org/dc/elements/1.1/' xmlns:ns1='http://schemas.openxmlformats.org/package/2006/metadata/core-properties' " w:xpath="/ns1:coreProperties[1]/ns0:creator[1]" w:storeItemID="{6C3C8BC8-F283-45AE-878A-BAB7291924A1}"/>
       <w:text/>
     </w:sdtPr>
+    <w:sdtEndPr/>
     <w:sdtContent>
       <w:p>
         <w:pPr>
@@ -10029,7 +10241,7 @@
 </file>
 
 <file path=word/footnotes.xml><?xml version="1.0" encoding="utf-8"?>
-<w:footnotes xmlns:wpc="http://schemas.microsoft.com/office/word/2010/wordprocessingCanvas" xmlns:cx="http://schemas.microsoft.com/office/drawing/2014/chartex" xmlns:cx1="http://schemas.microsoft.com/office/drawing/2015/9/8/chartex" xmlns:cx2="http://schemas.microsoft.com/office/drawing/2015/10/21/chartex" xmlns:cx3="http://schemas.microsoft.com/office/drawing/2016/5/9/chartex" xmlns:cx4="http://schemas.microsoft.com/office/drawing/2016/5/10/chartex" xmlns:cx5="http://schemas.microsoft.com/office/drawing/2016/5/11/chartex" xmlns:cx6="http://schemas.microsoft.com/office/drawing/2016/5/12/chartex" xmlns:cx7="http://schemas.microsoft.com/office/drawing/2016/5/13/chartex" xmlns:cx8="http://schemas.microsoft.com/office/drawing/2016/5/14/chartex" xmlns:mc="http://schemas.openxmlformats.org/markup-compatibility/2006" xmlns:aink="http://schemas.microsoft.com/office/drawing/2016/ink" xmlns:am3d="http://schemas.microsoft.com/office/drawing/2017/model3d" xmlns:o="urn:schemas-microsoft-com:office:office" xmlns:oel="http://schemas.microsoft.com/office/2019/extlst" xmlns:r="http://schemas.openxmlformats.org/officeDocument/2006/relationships" xmlns:m="http://schemas.openxmlformats.org/officeDocument/2006/math" xmlns:v="urn:schemas-microsoft-com:vml" xmlns:wp14="http://schemas.microsoft.com/office/word/2010/wordprocessingDrawing" xmlns:wp="http://schemas.openxmlformats.org/drawingml/2006/wordprocessingDrawing" xmlns:w10="urn:schemas-microsoft-com:office:word" xmlns:w="http://schemas.openxmlformats.org/wordprocessingml/2006/main" xmlns:w14="http://schemas.microsoft.com/office/word/2010/wordml" xmlns:w15="http://schemas.microsoft.com/office/word/2012/wordml" xmlns:w16cex="http://schemas.microsoft.com/office/word/2018/wordml/cex" xmlns:w16cid="http://schemas.microsoft.com/office/word/2016/wordml/cid" xmlns:w16="http://schemas.microsoft.com/office/word/2018/wordml" xmlns:w16du="http://schemas.microsoft.com/office/word/2023/wordml/word16du" xmlns:w16sdtdh="http://schemas.microsoft.com/office/word/2020/wordml/sdtdatahash" xmlns:w16se="http://schemas.microsoft.com/office/word/2015/wordml/symex" xmlns:wpg="http://schemas.microsoft.com/office/word/2010/wordprocessingGroup" xmlns:wpi="http://schemas.microsoft.com/office/word/2010/wordprocessingInk" xmlns:wne="http://schemas.microsoft.com/office/word/2006/wordml" xmlns:wps="http://schemas.microsoft.com/office/word/2010/wordprocessingShape" mc:Ignorable="w14 w15 w16se w16cid w16 w16cex w16sdtdh w16du wp14">
+<w:footnotes xmlns:wpc="http://schemas.microsoft.com/office/word/2010/wordprocessingCanvas" xmlns:mc="http://schemas.openxmlformats.org/markup-compatibility/2006" xmlns:o="urn:schemas-microsoft-com:office:office" xmlns:r="http://schemas.openxmlformats.org/officeDocument/2006/relationships" xmlns:m="http://schemas.openxmlformats.org/officeDocument/2006/math" xmlns:v="urn:schemas-microsoft-com:vml" xmlns:wp14="http://schemas.microsoft.com/office/word/2010/wordprocessingDrawing" xmlns:wp="http://schemas.openxmlformats.org/drawingml/2006/wordprocessingDrawing" xmlns:w10="urn:schemas-microsoft-com:office:word" xmlns:w="http://schemas.openxmlformats.org/wordprocessingml/2006/main" xmlns:w14="http://schemas.microsoft.com/office/word/2010/wordml" xmlns:w15="http://schemas.microsoft.com/office/word/2012/wordml" xmlns:wpg="http://schemas.microsoft.com/office/word/2010/wordprocessingGroup" xmlns:wpi="http://schemas.microsoft.com/office/word/2010/wordprocessingInk" xmlns:wne="http://schemas.microsoft.com/office/word/2006/wordml" xmlns:wps="http://schemas.microsoft.com/office/word/2010/wordprocessingShape" mc:Ignorable="w14 w15 wp14">
   <w:footnote w:type="separator" w:id="-1">
     <w:p>
       <w:pPr>
@@ -10056,7 +10268,7 @@
 </file>
 
 <file path=word/header1.xml><?xml version="1.0" encoding="utf-8"?>
-<w:hdr xmlns:wpc="http://schemas.microsoft.com/office/word/2010/wordprocessingCanvas" xmlns:cx="http://schemas.microsoft.com/office/drawing/2014/chartex" xmlns:cx1="http://schemas.microsoft.com/office/drawing/2015/9/8/chartex" xmlns:cx2="http://schemas.microsoft.com/office/drawing/2015/10/21/chartex" xmlns:cx3="http://schemas.microsoft.com/office/drawing/2016/5/9/chartex" xmlns:cx4="http://schemas.microsoft.com/office/drawing/2016/5/10/chartex" xmlns:cx5="http://schemas.microsoft.com/office/drawing/2016/5/11/chartex" xmlns:cx6="http://schemas.microsoft.com/office/drawing/2016/5/12/chartex" xmlns:cx7="http://schemas.microsoft.com/office/drawing/2016/5/13/chartex" xmlns:cx8="http://schemas.microsoft.com/office/drawing/2016/5/14/chartex" xmlns:mc="http://schemas.openxmlformats.org/markup-compatibility/2006" xmlns:aink="http://schemas.microsoft.com/office/drawing/2016/ink" xmlns:am3d="http://schemas.microsoft.com/office/drawing/2017/model3d" xmlns:o="urn:schemas-microsoft-com:office:office" xmlns:oel="http://schemas.microsoft.com/office/2019/extlst" xmlns:r="http://schemas.openxmlformats.org/officeDocument/2006/relationships" xmlns:m="http://schemas.openxmlformats.org/officeDocument/2006/math" xmlns:v="urn:schemas-microsoft-com:vml" xmlns:wp14="http://schemas.microsoft.com/office/word/2010/wordprocessingDrawing" xmlns:wp="http://schemas.openxmlformats.org/drawingml/2006/wordprocessingDrawing" xmlns:w10="urn:schemas-microsoft-com:office:word" xmlns:w="http://schemas.openxmlformats.org/wordprocessingml/2006/main" xmlns:w14="http://schemas.microsoft.com/office/word/2010/wordml" xmlns:w15="http://schemas.microsoft.com/office/word/2012/wordml" xmlns:w16cex="http://schemas.microsoft.com/office/word/2018/wordml/cex" xmlns:w16cid="http://schemas.microsoft.com/office/word/2016/wordml/cid" xmlns:w16="http://schemas.microsoft.com/office/word/2018/wordml" xmlns:w16du="http://schemas.microsoft.com/office/word/2023/wordml/word16du" xmlns:w16sdtdh="http://schemas.microsoft.com/office/word/2020/wordml/sdtdatahash" xmlns:w16se="http://schemas.microsoft.com/office/word/2015/wordml/symex" xmlns:wpg="http://schemas.microsoft.com/office/word/2010/wordprocessingGroup" xmlns:wpi="http://schemas.microsoft.com/office/word/2010/wordprocessingInk" xmlns:wne="http://schemas.microsoft.com/office/word/2006/wordml" xmlns:wps="http://schemas.microsoft.com/office/word/2010/wordprocessingShape" mc:Ignorable="w14 w15 w16se w16cid w16 w16cex w16sdtdh w16du wp14">
+<w:hdr xmlns:wpc="http://schemas.microsoft.com/office/word/2010/wordprocessingCanvas" xmlns:mc="http://schemas.openxmlformats.org/markup-compatibility/2006" xmlns:o="urn:schemas-microsoft-com:office:office" xmlns:r="http://schemas.openxmlformats.org/officeDocument/2006/relationships" xmlns:m="http://schemas.openxmlformats.org/officeDocument/2006/math" xmlns:v="urn:schemas-microsoft-com:vml" xmlns:wp14="http://schemas.microsoft.com/office/word/2010/wordprocessingDrawing" xmlns:wp="http://schemas.openxmlformats.org/drawingml/2006/wordprocessingDrawing" xmlns:w10="urn:schemas-microsoft-com:office:word" xmlns:w="http://schemas.openxmlformats.org/wordprocessingml/2006/main" xmlns:w14="http://schemas.microsoft.com/office/word/2010/wordml" xmlns:w15="http://schemas.microsoft.com/office/word/2012/wordml" xmlns:wpg="http://schemas.microsoft.com/office/word/2010/wordprocessingGroup" xmlns:wpi="http://schemas.microsoft.com/office/word/2010/wordprocessingInk" xmlns:wne="http://schemas.microsoft.com/office/word/2006/wordml" xmlns:wps="http://schemas.microsoft.com/office/word/2010/wordprocessingShape" mc:Ignorable="w14 w15 wp14">
   <w:p>
     <w:pPr>
       <w:pStyle w:val="Encabezado"/>
@@ -10067,6 +10279,7 @@
     <w:r>
       <w:rPr>
         <w:noProof/>
+        <w:lang w:val="es-AR" w:eastAsia="es-AR"/>
       </w:rPr>
       <w:drawing>
         <wp:anchor distT="0" distB="0" distL="114300" distR="114300" simplePos="0" relativeHeight="251684864" behindDoc="0" locked="0" layoutInCell="1" allowOverlap="1" wp14:anchorId="2BE12F41" wp14:editId="2708D592">
@@ -10134,6 +10347,7 @@
         <w:dataBinding w:prefixMappings="xmlns:ns0='http://schemas.openxmlformats.org/package/2006/metadata/core-properties' xmlns:ns1='http://purl.org/dc/elements/1.1/'" w:xpath="/ns0:coreProperties[1]/ns1:title[1]" w:storeItemID="{6C3C8BC8-F283-45AE-878A-BAB7291924A1}"/>
         <w:text/>
       </w:sdtPr>
+      <w:sdtEndPr/>
       <w:sdtContent>
         <w:r>
           <w:rPr>
@@ -10160,6 +10374,7 @@
         <w:dataBinding w:prefixMappings="xmlns:ns0='http://purl.org/dc/elements/1.1/' xmlns:ns1='http://schemas.openxmlformats.org/package/2006/metadata/core-properties' " w:xpath="/ns1:coreProperties[1]/ns1:category[1]" w:storeItemID="{6C3C8BC8-F283-45AE-878A-BAB7291924A1}"/>
         <w:text/>
       </w:sdtPr>
+      <w:sdtEndPr/>
       <w:sdtContent>
         <w:r>
           <w:rPr>
@@ -10189,7 +10404,7 @@
         <w:rFonts w:asciiTheme="majorHAnsi" w:eastAsiaTheme="majorEastAsia" w:hAnsiTheme="majorHAnsi" w:cstheme="majorBidi"/>
         <w:noProof/>
         <w:szCs w:val="36"/>
-        <w:lang w:eastAsia="es-ES"/>
+        <w:lang w:val="es-AR" w:eastAsia="es-AR"/>
       </w:rPr>
       <w:drawing>
         <wp:anchor distT="0" distB="0" distL="114300" distR="114300" simplePos="0" relativeHeight="251682816" behindDoc="0" locked="0" layoutInCell="1" allowOverlap="1" wp14:anchorId="35F4DB6E" wp14:editId="0ACF5D9E">
@@ -10240,7 +10455,7 @@
         <w:rFonts w:asciiTheme="majorHAnsi" w:eastAsiaTheme="majorEastAsia" w:hAnsiTheme="majorHAnsi" w:cstheme="majorBidi"/>
         <w:noProof/>
         <w:szCs w:val="36"/>
-        <w:lang w:eastAsia="es-ES"/>
+        <w:lang w:val="es-AR" w:eastAsia="es-AR"/>
       </w:rPr>
       <mc:AlternateContent>
         <mc:Choice Requires="wps">
@@ -10307,7 +10522,7 @@
             </wp:anchor>
           </w:drawing>
         </mc:Choice>
-        <mc:Fallback>
+        <mc:Fallback xmlns:w16se="http://schemas.microsoft.com/office/word/2015/wordml/symex" xmlns:w16sdtdh="http://schemas.microsoft.com/office/word/2020/wordml/sdtdatahash" xmlns:w16du="http://schemas.microsoft.com/office/word/2023/wordml/word16du" xmlns:w16="http://schemas.microsoft.com/office/word/2018/wordml" xmlns:w16cid="http://schemas.microsoft.com/office/word/2016/wordml/cid" xmlns:w16cex="http://schemas.microsoft.com/office/word/2018/wordml/cex" xmlns:oel="http://schemas.microsoft.com/office/2019/extlst" xmlns:am3d="http://schemas.microsoft.com/office/drawing/2017/model3d" xmlns:aink="http://schemas.microsoft.com/office/drawing/2016/ink" xmlns:cx8="http://schemas.microsoft.com/office/drawing/2016/5/14/chartex" xmlns:cx7="http://schemas.microsoft.com/office/drawing/2016/5/13/chartex" xmlns:cx6="http://schemas.microsoft.com/office/drawing/2016/5/12/chartex" xmlns:cx5="http://schemas.microsoft.com/office/drawing/2016/5/11/chartex" xmlns:cx4="http://schemas.microsoft.com/office/drawing/2016/5/10/chartex" xmlns:cx3="http://schemas.microsoft.com/office/drawing/2016/5/9/chartex" xmlns:cx2="http://schemas.microsoft.com/office/drawing/2015/10/21/chartex" xmlns:cx1="http://schemas.microsoft.com/office/drawing/2015/9/8/chartex" xmlns:cx="http://schemas.microsoft.com/office/drawing/2014/chartex">
           <w:pict>
             <v:rect w14:anchorId="1D3C31B2" id="Rectangle 41" o:spid="_x0000_s1026" style="position:absolute;margin-left:38.9pt;margin-top:0;width:7.15pt;height:62.15pt;z-index:251680768;visibility:visible;mso-wrap-style:square;mso-width-percent:0;mso-height-percent:900;mso-wrap-distance-left:9pt;mso-wrap-distance-top:0;mso-wrap-distance-right:9pt;mso-wrap-distance-bottom:0;mso-position-horizontal:absolute;mso-position-horizontal-relative:left-margin-area;mso-position-vertical:absolute;mso-position-vertical-relative:page;mso-width-percent:0;mso-height-percent:900;mso-width-relative:page;mso-height-relative:bottom-margin-area;v-text-anchor:top" o:gfxdata="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" fillcolor="#4bacc6 [3208]" strokecolor="#205867 [1608]">
               <w10:wrap anchorx="margin" anchory="page"/>
@@ -10321,7 +10536,7 @@
         <w:rFonts w:asciiTheme="majorHAnsi" w:eastAsiaTheme="majorEastAsia" w:hAnsiTheme="majorHAnsi" w:cstheme="majorBidi"/>
         <w:noProof/>
         <w:szCs w:val="36"/>
-        <w:lang w:eastAsia="es-ES"/>
+        <w:lang w:val="es-AR" w:eastAsia="es-AR"/>
       </w:rPr>
       <mc:AlternateContent>
         <mc:Choice Requires="wps">
@@ -10388,7 +10603,7 @@
             </wp:anchor>
           </w:drawing>
         </mc:Choice>
-        <mc:Fallback>
+        <mc:Fallback xmlns:w16se="http://schemas.microsoft.com/office/word/2015/wordml/symex" xmlns:w16sdtdh="http://schemas.microsoft.com/office/word/2020/wordml/sdtdatahash" xmlns:w16du="http://schemas.microsoft.com/office/word/2023/wordml/word16du" xmlns:w16="http://schemas.microsoft.com/office/word/2018/wordml" xmlns:w16cid="http://schemas.microsoft.com/office/word/2016/wordml/cid" xmlns:w16cex="http://schemas.microsoft.com/office/word/2018/wordml/cex" xmlns:oel="http://schemas.microsoft.com/office/2019/extlst" xmlns:am3d="http://schemas.microsoft.com/office/drawing/2017/model3d" xmlns:aink="http://schemas.microsoft.com/office/drawing/2016/ink" xmlns:cx8="http://schemas.microsoft.com/office/drawing/2016/5/14/chartex" xmlns:cx7="http://schemas.microsoft.com/office/drawing/2016/5/13/chartex" xmlns:cx6="http://schemas.microsoft.com/office/drawing/2016/5/12/chartex" xmlns:cx5="http://schemas.microsoft.com/office/drawing/2016/5/11/chartex" xmlns:cx4="http://schemas.microsoft.com/office/drawing/2016/5/10/chartex" xmlns:cx3="http://schemas.microsoft.com/office/drawing/2016/5/9/chartex" xmlns:cx2="http://schemas.microsoft.com/office/drawing/2015/10/21/chartex" xmlns:cx1="http://schemas.microsoft.com/office/drawing/2015/9/8/chartex" xmlns:cx="http://schemas.microsoft.com/office/drawing/2014/chartex">
           <w:pict>
             <v:rect w14:anchorId="2A44E065" id="Rectangle 34" o:spid="_x0000_s1026" style="position:absolute;margin-left:549.2pt;margin-top:0;width:7.15pt;height:62.2pt;z-index:251678720;visibility:visible;mso-wrap-style:square;mso-width-percent:0;mso-height-percent:900;mso-wrap-distance-left:9pt;mso-wrap-distance-top:0;mso-wrap-distance-right:9pt;mso-wrap-distance-bottom:0;mso-position-horizontal:absolute;mso-position-horizontal-relative:left-margin-area;mso-position-vertical:absolute;mso-position-vertical-relative:page;mso-width-percent:0;mso-height-percent:900;mso-width-relative:page;mso-height-relative:bottom-margin-area;v-text-anchor:top" o:gfxdata="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" fillcolor="#4bacc6 [3208]" strokecolor="#205867 [1608]">
               <w10:wrap anchorx="margin" anchory="page"/>
@@ -10402,7 +10617,7 @@
         <w:rFonts w:asciiTheme="majorHAnsi" w:eastAsiaTheme="majorEastAsia" w:hAnsiTheme="majorHAnsi" w:cstheme="majorBidi"/>
         <w:noProof/>
         <w:szCs w:val="36"/>
-        <w:lang w:eastAsia="es-ES"/>
+        <w:lang w:val="es-AR" w:eastAsia="es-AR"/>
       </w:rPr>
       <mc:AlternateContent>
         <mc:Choice Requires="wpg">
@@ -10524,7 +10739,7 @@
             </wp:anchor>
           </w:drawing>
         </mc:Choice>
-        <mc:Fallback>
+        <mc:Fallback xmlns:w16se="http://schemas.microsoft.com/office/word/2015/wordml/symex" xmlns:w16sdtdh="http://schemas.microsoft.com/office/word/2020/wordml/sdtdatahash" xmlns:w16du="http://schemas.microsoft.com/office/word/2023/wordml/word16du" xmlns:w16="http://schemas.microsoft.com/office/word/2018/wordml" xmlns:w16cid="http://schemas.microsoft.com/office/word/2016/wordml/cid" xmlns:w16cex="http://schemas.microsoft.com/office/word/2018/wordml/cex" xmlns:oel="http://schemas.microsoft.com/office/2019/extlst" xmlns:am3d="http://schemas.microsoft.com/office/drawing/2017/model3d" xmlns:aink="http://schemas.microsoft.com/office/drawing/2016/ink" xmlns:cx8="http://schemas.microsoft.com/office/drawing/2016/5/14/chartex" xmlns:cx7="http://schemas.microsoft.com/office/drawing/2016/5/13/chartex" xmlns:cx6="http://schemas.microsoft.com/office/drawing/2016/5/12/chartex" xmlns:cx5="http://schemas.microsoft.com/office/drawing/2016/5/11/chartex" xmlns:cx4="http://schemas.microsoft.com/office/drawing/2016/5/10/chartex" xmlns:cx3="http://schemas.microsoft.com/office/drawing/2016/5/9/chartex" xmlns:cx2="http://schemas.microsoft.com/office/drawing/2015/10/21/chartex" xmlns:cx1="http://schemas.microsoft.com/office/drawing/2015/9/8/chartex" xmlns:cx="http://schemas.microsoft.com/office/drawing/2014/chartex">
           <w:pict>
             <v:group w14:anchorId="1F511226" id="Group 35" o:spid="_x0000_s1026" style="position:absolute;margin-left:0;margin-top:0;width:593.5pt;height:64.2pt;z-index:251679744;mso-width-percent:1000;mso-position-horizontal:center;mso-position-horizontal-relative:page;mso-position-vertical:top;mso-position-vertical-relative:page;mso-width-percent:1000;mso-height-relative:top-margin-area" coordorigin="8,9" coordsize="15823,1439" o:gfxdata="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">
               <v:shapetype id="_x0000_t32" coordsize="21600,21600" o:spt="32" o:oned="t" path="m,l21600,21600e" filled="f">
@@ -10550,13 +10765,30 @@
         <w:dataBinding w:prefixMappings="xmlns:ns0='http://schemas.openxmlformats.org/package/2006/metadata/core-properties' xmlns:ns1='http://purl.org/dc/elements/1.1/'" w:xpath="/ns0:coreProperties[1]/ns1:subject[1]" w:storeItemID="{6C3C8BC8-F283-45AE-878A-BAB7291924A1}"/>
         <w:text/>
       </w:sdtPr>
+      <w:sdtEndPr/>
       <w:sdtContent>
         <w:r>
           <w:rPr>
             <w:rFonts w:asciiTheme="majorHAnsi" w:eastAsiaTheme="majorEastAsia" w:hAnsiTheme="majorHAnsi" w:cstheme="majorBidi"/>
             <w:szCs w:val="36"/>
           </w:rPr>
-          <w:t>Vesta Risk Manager</w:t>
+          <w:t xml:space="preserve">Vesta </w:t>
+        </w:r>
+        <w:proofErr w:type="spellStart"/>
+        <w:r>
+          <w:rPr>
+            <w:rFonts w:asciiTheme="majorHAnsi" w:eastAsiaTheme="majorEastAsia" w:hAnsiTheme="majorHAnsi" w:cstheme="majorBidi"/>
+            <w:szCs w:val="36"/>
+          </w:rPr>
+          <w:t>Risk</w:t>
+        </w:r>
+        <w:proofErr w:type="spellEnd"/>
+        <w:r>
+          <w:rPr>
+            <w:rFonts w:asciiTheme="majorHAnsi" w:eastAsiaTheme="majorEastAsia" w:hAnsiTheme="majorHAnsi" w:cstheme="majorBidi"/>
+            <w:szCs w:val="36"/>
+          </w:rPr>
+          <w:t xml:space="preserve"> Manager</w:t>
         </w:r>
       </w:sdtContent>
     </w:sdt>
@@ -10572,8 +10804,8 @@
 </file>
 
 <file path=word/numbering.xml><?xml version="1.0" encoding="utf-8"?>
-<w:numbering xmlns:wpc="http://schemas.microsoft.com/office/word/2010/wordprocessingCanvas" xmlns:cx="http://schemas.microsoft.com/office/drawing/2014/chartex" xmlns:cx1="http://schemas.microsoft.com/office/drawing/2015/9/8/chartex" xmlns:cx2="http://schemas.microsoft.com/office/drawing/2015/10/21/chartex" xmlns:cx3="http://schemas.microsoft.com/office/drawing/2016/5/9/chartex" xmlns:cx4="http://schemas.microsoft.com/office/drawing/2016/5/10/chartex" xmlns:cx5="http://schemas.microsoft.com/office/drawing/2016/5/11/chartex" xmlns:cx6="http://schemas.microsoft.com/office/drawing/2016/5/12/chartex" xmlns:cx7="http://schemas.microsoft.com/office/drawing/2016/5/13/chartex" xmlns:cx8="http://schemas.microsoft.com/office/drawing/2016/5/14/chartex" xmlns:mc="http://schemas.openxmlformats.org/markup-compatibility/2006" xmlns:aink="http://schemas.microsoft.com/office/drawing/2016/ink" xmlns:am3d="http://schemas.microsoft.com/office/drawing/2017/model3d" xmlns:o="urn:schemas-microsoft-com:office:office" xmlns:oel="http://schemas.microsoft.com/office/2019/extlst" xmlns:r="http://schemas.openxmlformats.org/officeDocument/2006/relationships" xmlns:m="http://schemas.openxmlformats.org/officeDocument/2006/math" xmlns:v="urn:schemas-microsoft-com:vml" xmlns:wp14="http://schemas.microsoft.com/office/word/2010/wordprocessingDrawing" xmlns:wp="http://schemas.openxmlformats.org/drawingml/2006/wordprocessingDrawing" xmlns:w10="urn:schemas-microsoft-com:office:word" xmlns:w="http://schemas.openxmlformats.org/wordprocessingml/2006/main" xmlns:w14="http://schemas.microsoft.com/office/word/2010/wordml" xmlns:w15="http://schemas.microsoft.com/office/word/2012/wordml" xmlns:w16cex="http://schemas.microsoft.com/office/word/2018/wordml/cex" xmlns:w16cid="http://schemas.microsoft.com/office/word/2016/wordml/cid" xmlns:w16="http://schemas.microsoft.com/office/word/2018/wordml" xmlns:w16du="http://schemas.microsoft.com/office/word/2023/wordml/word16du" xmlns:w16sdtdh="http://schemas.microsoft.com/office/word/2020/wordml/sdtdatahash" xmlns:w16se="http://schemas.microsoft.com/office/word/2015/wordml/symex" xmlns:wpg="http://schemas.microsoft.com/office/word/2010/wordprocessingGroup" xmlns:wpi="http://schemas.microsoft.com/office/word/2010/wordprocessingInk" xmlns:wne="http://schemas.microsoft.com/office/word/2006/wordml" xmlns:wps="http://schemas.microsoft.com/office/word/2010/wordprocessingShape" mc:Ignorable="w14 w15 w16se w16cid w16 w16cex w16sdtdh w16du wp14">
-  <w:abstractNum w:abstractNumId="0" w15:restartNumberingAfterBreak="0">
+<w:numbering xmlns:wpc="http://schemas.microsoft.com/office/word/2010/wordprocessingCanvas" xmlns:mc="http://schemas.openxmlformats.org/markup-compatibility/2006" xmlns:o="urn:schemas-microsoft-com:office:office" xmlns:r="http://schemas.openxmlformats.org/officeDocument/2006/relationships" xmlns:m="http://schemas.openxmlformats.org/officeDocument/2006/math" xmlns:v="urn:schemas-microsoft-com:vml" xmlns:wp14="http://schemas.microsoft.com/office/word/2010/wordprocessingDrawing" xmlns:wp="http://schemas.openxmlformats.org/drawingml/2006/wordprocessingDrawing" xmlns:w10="urn:schemas-microsoft-com:office:word" xmlns:w="http://schemas.openxmlformats.org/wordprocessingml/2006/main" xmlns:w14="http://schemas.microsoft.com/office/word/2010/wordml" xmlns:w15="http://schemas.microsoft.com/office/word/2012/wordml" xmlns:wpg="http://schemas.microsoft.com/office/word/2010/wordprocessingGroup" xmlns:wpi="http://schemas.microsoft.com/office/word/2010/wordprocessingInk" xmlns:wne="http://schemas.microsoft.com/office/word/2006/wordml" xmlns:wps="http://schemas.microsoft.com/office/word/2010/wordprocessingShape" mc:Ignorable="w14 w15 wp14">
+  <w:abstractNum w:abstractNumId="0">
     <w:nsid w:val="00000003"/>
     <w:multiLevelType w:val="multilevel"/>
     <w:tmpl w:val="00000003"/>
@@ -10731,7 +10963,7 @@
       </w:rPr>
     </w:lvl>
   </w:abstractNum>
-  <w:abstractNum w:abstractNumId="1" w15:restartNumberingAfterBreak="0">
+  <w:abstractNum w:abstractNumId="1">
     <w:nsid w:val="00000004"/>
     <w:multiLevelType w:val="multilevel"/>
     <w:tmpl w:val="796A7516"/>
@@ -10889,7 +11121,7 @@
       </w:rPr>
     </w:lvl>
   </w:abstractNum>
-  <w:abstractNum w:abstractNumId="2" w15:restartNumberingAfterBreak="0">
+  <w:abstractNum w:abstractNumId="2">
     <w:nsid w:val="00000005"/>
     <w:multiLevelType w:val="multilevel"/>
     <w:tmpl w:val="00000005"/>
@@ -11047,7 +11279,7 @@
       </w:rPr>
     </w:lvl>
   </w:abstractNum>
-  <w:abstractNum w:abstractNumId="3" w15:restartNumberingAfterBreak="0">
+  <w:abstractNum w:abstractNumId="3">
     <w:nsid w:val="00000006"/>
     <w:multiLevelType w:val="multilevel"/>
     <w:tmpl w:val="00000006"/>
@@ -11205,7 +11437,7 @@
       </w:rPr>
     </w:lvl>
   </w:abstractNum>
-  <w:abstractNum w:abstractNumId="4" w15:restartNumberingAfterBreak="0">
+  <w:abstractNum w:abstractNumId="4">
     <w:nsid w:val="11EC450D"/>
     <w:multiLevelType w:val="hybridMultilevel"/>
     <w:tmpl w:val="8D1847A2"/>
@@ -11318,7 +11550,7 @@
       </w:rPr>
     </w:lvl>
   </w:abstractNum>
-  <w:abstractNum w:abstractNumId="5" w15:restartNumberingAfterBreak="0">
+  <w:abstractNum w:abstractNumId="5">
     <w:nsid w:val="255F5799"/>
     <w:multiLevelType w:val="hybridMultilevel"/>
     <w:tmpl w:val="B8F40458"/>
@@ -11404,7 +11636,7 @@
       </w:pPr>
     </w:lvl>
   </w:abstractNum>
-  <w:abstractNum w:abstractNumId="6" w15:restartNumberingAfterBreak="0">
+  <w:abstractNum w:abstractNumId="6">
     <w:nsid w:val="2FF91EC6"/>
     <w:multiLevelType w:val="hybridMultilevel"/>
     <w:tmpl w:val="DC0438AC"/>
@@ -11517,7 +11749,7 @@
       </w:rPr>
     </w:lvl>
   </w:abstractNum>
-  <w:abstractNum w:abstractNumId="7" w15:restartNumberingAfterBreak="0">
+  <w:abstractNum w:abstractNumId="7">
     <w:nsid w:val="43C935BD"/>
     <w:multiLevelType w:val="hybridMultilevel"/>
     <w:tmpl w:val="A06CC648"/>
@@ -11630,7 +11862,7 @@
       </w:rPr>
     </w:lvl>
   </w:abstractNum>
-  <w:abstractNum w:abstractNumId="8" w15:restartNumberingAfterBreak="0">
+  <w:abstractNum w:abstractNumId="8">
     <w:nsid w:val="45980CDF"/>
     <w:multiLevelType w:val="hybridMultilevel"/>
     <w:tmpl w:val="B2D2BC9E"/>
@@ -11744,7 +11976,7 @@
       </w:rPr>
     </w:lvl>
   </w:abstractNum>
-  <w:abstractNum w:abstractNumId="9" w15:restartNumberingAfterBreak="0">
+  <w:abstractNum w:abstractNumId="9">
     <w:nsid w:val="487036EC"/>
     <w:multiLevelType w:val="hybridMultilevel"/>
     <w:tmpl w:val="BDFE724A"/>
@@ -11830,7 +12062,7 @@
       </w:pPr>
     </w:lvl>
   </w:abstractNum>
-  <w:abstractNum w:abstractNumId="10" w15:restartNumberingAfterBreak="0">
+  <w:abstractNum w:abstractNumId="10">
     <w:nsid w:val="49B9751D"/>
     <w:multiLevelType w:val="hybridMultilevel"/>
     <w:tmpl w:val="06BEEC8A"/>
@@ -11943,7 +12175,7 @@
       </w:rPr>
     </w:lvl>
   </w:abstractNum>
-  <w:abstractNum w:abstractNumId="11" w15:restartNumberingAfterBreak="0">
+  <w:abstractNum w:abstractNumId="11">
     <w:nsid w:val="518521F3"/>
     <w:multiLevelType w:val="hybridMultilevel"/>
     <w:tmpl w:val="24E4A1A6"/>
@@ -12056,7 +12288,7 @@
       </w:rPr>
     </w:lvl>
   </w:abstractNum>
-  <w:abstractNum w:abstractNumId="12" w15:restartNumberingAfterBreak="0">
+  <w:abstractNum w:abstractNumId="12">
     <w:nsid w:val="52D90BB8"/>
     <w:multiLevelType w:val="hybridMultilevel"/>
     <w:tmpl w:val="1D2461DE"/>
@@ -12170,7 +12402,7 @@
       </w:rPr>
     </w:lvl>
   </w:abstractNum>
-  <w:abstractNum w:abstractNumId="13" w15:restartNumberingAfterBreak="0">
+  <w:abstractNum w:abstractNumId="13">
     <w:nsid w:val="546445E8"/>
     <w:multiLevelType w:val="hybridMultilevel"/>
     <w:tmpl w:val="433E0D8C"/>
@@ -12283,7 +12515,7 @@
       </w:rPr>
     </w:lvl>
   </w:abstractNum>
-  <w:abstractNum w:abstractNumId="14" w15:restartNumberingAfterBreak="0">
+  <w:abstractNum w:abstractNumId="14">
     <w:nsid w:val="69BE6226"/>
     <w:multiLevelType w:val="hybridMultilevel"/>
     <w:tmpl w:val="EEAA907A"/>
@@ -12396,7 +12628,7 @@
       </w:rPr>
     </w:lvl>
   </w:abstractNum>
-  <w:abstractNum w:abstractNumId="15" w15:restartNumberingAfterBreak="0">
+  <w:abstractNum w:abstractNumId="15">
     <w:nsid w:val="708E589C"/>
     <w:multiLevelType w:val="multilevel"/>
     <w:tmpl w:val="381042DE"/>
@@ -12536,7 +12768,7 @@
       </w:rPr>
     </w:lvl>
   </w:abstractNum>
-  <w:abstractNum w:abstractNumId="16" w15:restartNumberingAfterBreak="0">
+  <w:abstractNum w:abstractNumId="16">
     <w:nsid w:val="7DD64906"/>
     <w:multiLevelType w:val="hybridMultilevel"/>
     <w:tmpl w:val="795E7434"/>
@@ -12650,7 +12882,7 @@
       </w:rPr>
     </w:lvl>
   </w:abstractNum>
-  <w:abstractNum w:abstractNumId="17" w15:restartNumberingAfterBreak="0">
+  <w:abstractNum w:abstractNumId="17">
     <w:nsid w:val="7E7A5806"/>
     <w:multiLevelType w:val="hybridMultilevel"/>
     <w:tmpl w:val="63A880D8"/>
@@ -12736,7 +12968,7 @@
       </w:pPr>
     </w:lvl>
   </w:abstractNum>
-  <w:abstractNum w:abstractNumId="18" w15:restartNumberingAfterBreak="0">
+  <w:abstractNum w:abstractNumId="18">
     <w:nsid w:val="7EB548B2"/>
     <w:multiLevelType w:val="hybridMultilevel"/>
     <w:tmpl w:val="14823E4E"/>
@@ -12849,74 +13081,74 @@
       </w:rPr>
     </w:lvl>
   </w:abstractNum>
-  <w:num w:numId="1" w16cid:durableId="579370090">
+  <w:num w:numId="1">
     <w:abstractNumId w:val="5"/>
   </w:num>
-  <w:num w:numId="2" w16cid:durableId="1447699730">
+  <w:num w:numId="2">
     <w:abstractNumId w:val="9"/>
   </w:num>
-  <w:num w:numId="3" w16cid:durableId="1336760679">
+  <w:num w:numId="3">
     <w:abstractNumId w:val="9"/>
   </w:num>
-  <w:num w:numId="4" w16cid:durableId="629627386">
+  <w:num w:numId="4">
     <w:abstractNumId w:val="9"/>
   </w:num>
-  <w:num w:numId="5" w16cid:durableId="2092118551">
+  <w:num w:numId="5">
     <w:abstractNumId w:val="1"/>
   </w:num>
-  <w:num w:numId="6" w16cid:durableId="2057971529">
+  <w:num w:numId="6">
     <w:abstractNumId w:val="2"/>
   </w:num>
-  <w:num w:numId="7" w16cid:durableId="1722559617">
+  <w:num w:numId="7">
     <w:abstractNumId w:val="3"/>
   </w:num>
-  <w:num w:numId="8" w16cid:durableId="646473434">
+  <w:num w:numId="8">
     <w:abstractNumId w:val="0"/>
   </w:num>
-  <w:num w:numId="9" w16cid:durableId="1458720171">
+  <w:num w:numId="9">
     <w:abstractNumId w:val="15"/>
   </w:num>
-  <w:num w:numId="10" w16cid:durableId="1286886195">
+  <w:num w:numId="10">
     <w:abstractNumId w:val="16"/>
   </w:num>
-  <w:num w:numId="11" w16cid:durableId="172577125">
+  <w:num w:numId="11">
     <w:abstractNumId w:val="4"/>
   </w:num>
-  <w:num w:numId="12" w16cid:durableId="371347965">
+  <w:num w:numId="12">
     <w:abstractNumId w:val="12"/>
   </w:num>
-  <w:num w:numId="13" w16cid:durableId="1854564337">
+  <w:num w:numId="13">
     <w:abstractNumId w:val="11"/>
   </w:num>
-  <w:num w:numId="14" w16cid:durableId="72315887">
+  <w:num w:numId="14">
     <w:abstractNumId w:val="13"/>
   </w:num>
-  <w:num w:numId="15" w16cid:durableId="660038590">
+  <w:num w:numId="15">
     <w:abstractNumId w:val="10"/>
   </w:num>
-  <w:num w:numId="16" w16cid:durableId="1104610366">
+  <w:num w:numId="16">
     <w:abstractNumId w:val="18"/>
   </w:num>
-  <w:num w:numId="17" w16cid:durableId="1264723404">
+  <w:num w:numId="17">
     <w:abstractNumId w:val="8"/>
   </w:num>
-  <w:num w:numId="18" w16cid:durableId="641886931">
+  <w:num w:numId="18">
     <w:abstractNumId w:val="17"/>
   </w:num>
-  <w:num w:numId="19" w16cid:durableId="1062947363">
+  <w:num w:numId="19">
     <w:abstractNumId w:val="7"/>
   </w:num>
-  <w:num w:numId="20" w16cid:durableId="448159333">
+  <w:num w:numId="20">
     <w:abstractNumId w:val="14"/>
   </w:num>
-  <w:num w:numId="21" w16cid:durableId="439565326">
+  <w:num w:numId="21">
     <w:abstractNumId w:val="6"/>
   </w:num>
 </w:numbering>
 </file>
 
 <file path=word/styles.xml><?xml version="1.0" encoding="utf-8"?>
-<w:styles xmlns:mc="http://schemas.openxmlformats.org/markup-compatibility/2006" xmlns:r="http://schemas.openxmlformats.org/officeDocument/2006/relationships" xmlns:w="http://schemas.openxmlformats.org/wordprocessingml/2006/main" xmlns:w14="http://schemas.microsoft.com/office/word/2010/wordml" xmlns:w15="http://schemas.microsoft.com/office/word/2012/wordml" xmlns:w16cex="http://schemas.microsoft.com/office/word/2018/wordml/cex" xmlns:w16cid="http://schemas.microsoft.com/office/word/2016/wordml/cid" xmlns:w16="http://schemas.microsoft.com/office/word/2018/wordml" xmlns:w16du="http://schemas.microsoft.com/office/word/2023/wordml/word16du" xmlns:w16sdtdh="http://schemas.microsoft.com/office/word/2020/wordml/sdtdatahash" xmlns:w16se="http://schemas.microsoft.com/office/word/2015/wordml/symex" mc:Ignorable="w14 w15 w16se w16cid w16 w16cex w16sdtdh w16du">
+<w:styles xmlns:mc="http://schemas.openxmlformats.org/markup-compatibility/2006" xmlns:r="http://schemas.openxmlformats.org/officeDocument/2006/relationships" xmlns:w="http://schemas.openxmlformats.org/wordprocessingml/2006/main" xmlns:w14="http://schemas.microsoft.com/office/word/2010/wordml" xmlns:w15="http://schemas.microsoft.com/office/word/2012/wordml" mc:Ignorable="w14 w15">
   <w:docDefaults>
     <w:rPrDefault>
       <w:rPr>
@@ -12933,7 +13165,7 @@
       </w:pPr>
     </w:pPrDefault>
   </w:docDefaults>
-  <w:latentStyles w:defLockedState="0" w:defUIPriority="99" w:defSemiHidden="0" w:defUnhideWhenUsed="0" w:defQFormat="0" w:count="376">
+  <w:latentStyles w:defLockedState="0" w:defUIPriority="99" w:defSemiHidden="0" w:defUnhideWhenUsed="0" w:defQFormat="0" w:count="371">
     <w:lsdException w:name="Normal" w:uiPriority="0" w:qFormat="1"/>
     <w:lsdException w:name="heading 1" w:uiPriority="0" w:qFormat="1"/>
     <w:lsdException w:name="heading 2" w:semiHidden="1" w:uiPriority="0" w:unhideWhenUsed="1" w:qFormat="1"/>
@@ -13305,11 +13537,6 @@
     <w:lsdException w:name="List Table 5 Dark Accent 6" w:uiPriority="50"/>
     <w:lsdException w:name="List Table 6 Colorful Accent 6" w:uiPriority="51"/>
     <w:lsdException w:name="List Table 7 Colorful Accent 6" w:uiPriority="52"/>
-    <w:lsdException w:name="Mention" w:semiHidden="1" w:unhideWhenUsed="1"/>
-    <w:lsdException w:name="Smart Hyperlink" w:semiHidden="1" w:unhideWhenUsed="1"/>
-    <w:lsdException w:name="Hashtag" w:semiHidden="1" w:unhideWhenUsed="1"/>
-    <w:lsdException w:name="Unresolved Mention" w:semiHidden="1" w:unhideWhenUsed="1"/>
-    <w:lsdException w:name="Smart Link" w:semiHidden="1" w:unhideWhenUsed="1"/>
   </w:latentStyles>
   <w:style w:type="paragraph" w:default="1" w:styleId="Normal">
     <w:name w:val="Normal"/>
@@ -13796,7 +14023,7 @@
       <w:u w:val="single"/>
     </w:rPr>
   </w:style>
-  <w:style w:type="paragraph" w:styleId="TtuloTDC">
+  <w:style w:type="paragraph" w:styleId="TtulodeTDC">
     <w:name w:val="TOC Heading"/>
     <w:basedOn w:val="Ttulo1"/>
     <w:next w:val="Normal"/>
@@ -13968,11 +14195,11 @@
     <w:qFormat/>
     <w:rsid w:val="005F60BA"/>
   </w:style>
-  <w:style w:type="paragraph" w:styleId="Ttulo">
+  <w:style w:type="paragraph" w:styleId="Puesto">
     <w:name w:val="Title"/>
     <w:basedOn w:val="Normal"/>
     <w:next w:val="Normal"/>
-    <w:link w:val="TtuloCar"/>
+    <w:link w:val="PuestoCar"/>
     <w:uiPriority w:val="10"/>
     <w:qFormat/>
     <w:rsid w:val="009A3173"/>
@@ -13992,10 +14219,10 @@
       <w:szCs w:val="52"/>
     </w:rPr>
   </w:style>
-  <w:style w:type="character" w:customStyle="1" w:styleId="TtuloCar">
-    <w:name w:val="Título Car"/>
+  <w:style w:type="character" w:customStyle="1" w:styleId="PuestoCar">
+    <w:name w:val="Puesto Car"/>
     <w:basedOn w:val="Fuentedeprrafopredeter"/>
-    <w:link w:val="Ttulo"/>
+    <w:link w:val="Puesto"/>
     <w:uiPriority w:val="10"/>
     <w:rsid w:val="009A3173"/>
     <w:rPr>
@@ -14009,7 +14236,7 @@
   </w:style>
   <w:style w:type="paragraph" w:customStyle="1" w:styleId="PSI-Ttulo">
     <w:name w:val="PSI - Título"/>
-    <w:basedOn w:val="Ttulo"/>
+    <w:basedOn w:val="Puesto"/>
     <w:autoRedefine/>
     <w:qFormat/>
     <w:rsid w:val="009A3173"/>
@@ -14055,6 +14282,7 @@
       <w:lang w:val="en-US"/>
     </w:rPr>
     <w:tblPr>
+      <w:tblInd w:w="0" w:type="dxa"/>
       <w:tblBorders>
         <w:top w:val="single" w:sz="4" w:space="0" w:color="auto"/>
         <w:left w:val="single" w:sz="4" w:space="0" w:color="auto"/>
@@ -14063,6 +14291,12 @@
         <w:insideH w:val="single" w:sz="4" w:space="0" w:color="auto"/>
         <w:insideV w:val="single" w:sz="4" w:space="0" w:color="auto"/>
       </w:tblBorders>
+      <w:tblCellMar>
+        <w:top w:w="0" w:type="dxa"/>
+        <w:left w:w="108" w:type="dxa"/>
+        <w:bottom w:w="0" w:type="dxa"/>
+        <w:right w:w="108" w:type="dxa"/>
+      </w:tblCellMar>
     </w:tblPr>
   </w:style>
   <w:style w:type="paragraph" w:styleId="Prrafodelista">
@@ -14390,7 +14624,7 @@
 </file>
 
 <file path=customXml/itemProps2.xml><?xml version="1.0" encoding="utf-8"?>
-<ds:datastoreItem xmlns:ds="http://schemas.openxmlformats.org/officeDocument/2006/customXml" ds:itemID="{422FAB95-7198-48E5-A3E4-6524F6E00411}">
+<ds:datastoreItem xmlns:ds="http://schemas.openxmlformats.org/officeDocument/2006/customXml" ds:itemID="{49177534-11E0-4A43-BF70-0066ACB25890}">
   <ds:schemaRefs>
     <ds:schemaRef ds:uri="http://schemas.openxmlformats.org/officeDocument/2006/bibliography"/>
   </ds:schemaRefs>

</xml_diff>

<commit_message>
docs: Actualizar plan de iteración C2
</commit_message>
<xml_diff>
--- a/3. Etapa de construcción/Iteración 2/Plan de iteración/Plan de Iteración C2_Vesta Risk Manager_T-Code.docx
+++ b/3. Etapa de construcción/Iteración 2/Plan de iteración/Plan de Iteración C2_Vesta Risk Manager_T-Code.docx
@@ -1862,7 +1862,7 @@
                 <w:noProof/>
                 <w:webHidden/>
               </w:rPr>
-              <w:t>7</w:t>
+              <w:t>8</w:t>
             </w:r>
             <w:r>
               <w:rPr>
@@ -10034,13 +10034,7 @@
     </w:p>
     <w:p>
       <w:r>
-        <w:t xml:space="preserve">Los objetivos alcanzados en esta </w:t>
-      </w:r>
-      <w:r>
-        <w:t>iteración</w:t>
-      </w:r>
-      <w:r>
-        <w:t xml:space="preserve"> fueron:</w:t>
+        <w:t>Los objetivos alcanzados en esta iteración fueron:</w:t>
       </w:r>
     </w:p>
     <w:p>
@@ -10070,13 +10064,7 @@
         </w:numPr>
       </w:pPr>
       <w:r>
-        <w:t xml:space="preserve">Realizar plan de iteración, gestión de riesgos y estimación de la fase de construcción iteración </w:t>
-      </w:r>
-      <w:r>
-        <w:t>3</w:t>
-      </w:r>
-      <w:r>
-        <w:t>.</w:t>
+        <w:t>Realizar plan de iteración, gestión de riesgos y estimación de la fase de construcción iteración 3.</w:t>
       </w:r>
     </w:p>
     <w:p>
@@ -10132,13 +10120,7 @@
         </w:numPr>
       </w:pPr>
       <w:r>
-        <w:t>Implementación del CU</w:t>
-      </w:r>
-      <w:r>
-        <w:t>8</w:t>
-      </w:r>
-      <w:r>
-        <w:t>.</w:t>
+        <w:t>Implementación del CU8.</w:t>
       </w:r>
     </w:p>
     <w:p/>
@@ -10228,31 +10210,7 @@
       </w:pPr>
       <w:bookmarkStart w:id="15" w:name="_Toc238197620"/>
       <w:r>
-        <w:t xml:space="preserve">Finalizada la </w:t>
-      </w:r>
-      <w:r>
-        <w:t>segunda</w:t>
-      </w:r>
-      <w:r>
-        <w:t xml:space="preserve"> iteración de la fase de construcción del sistema, se lograron cumplir la mayoría de los objetivos definidos y se entregaron todos los productos planificados para esta etapa a excepción de la implementación del CU</w:t>
-      </w:r>
-      <w:r>
-        <w:t>8</w:t>
-      </w:r>
-      <w:r>
-        <w:t xml:space="preserve">: Añadir </w:t>
-      </w:r>
-      <w:r>
-        <w:t>plan</w:t>
-      </w:r>
-      <w:r>
-        <w:t xml:space="preserve"> </w:t>
-      </w:r>
-      <w:r>
-        <w:t>de riesgo, el cual será implementado al iniciar la iteración 3 de la etapa de construcción</w:t>
-      </w:r>
-      <w:r>
-        <w:t>.</w:t>
+        <w:t>Finalizada la segunda iteración de la fase de construcción del sistema, se lograron cumplir la mayoría de los objetivos definidos y se entregaron todos los productos planificados para esta etapa a excepción de la implementación del CU8: Añadir plan de riesgo, el cual será implementado al iniciar la iteración 3 de la etapa de construcción.</w:t>
       </w:r>
     </w:p>
     <w:p>
@@ -10260,10 +10218,7 @@
         <w:ind w:left="0" w:firstLine="0"/>
       </w:pPr>
       <w:r>
-        <w:t>El cumplimiento de los plazos establecidos en la planificación fue lo suficientemente satisfactorio, y se</w:t>
-      </w:r>
-      <w:r>
-        <w:t xml:space="preserve"> logró entregar casi todos los productos requeridos en tiempo y forma. </w:t>
+        <w:t xml:space="preserve">El cumplimiento de los plazos establecidos en la planificación fue lo suficientemente satisfactorio, y se logró entregar casi todos los productos requeridos en tiempo y forma. </w:t>
       </w:r>
     </w:p>
     <w:p>
@@ -10296,7 +10251,25 @@
     </w:p>
     <w:p>
       <w:r>
-        <w:t>Esta sección será completada al final de la iteración.</w:t>
+        <w:t>757</w:t>
+      </w:r>
+      <w:r>
+        <w:t xml:space="preserve"> </w:t>
+      </w:r>
+      <w:r>
+        <w:t>Archivos</w:t>
+      </w:r>
+      <w:r>
+        <w:t xml:space="preserve">, </w:t>
+      </w:r>
+      <w:r>
+        <w:t>322</w:t>
+      </w:r>
+      <w:r>
+        <w:t xml:space="preserve"> </w:t>
+      </w:r>
+      <w:r>
+        <w:t>Carpetas.</w:t>
       </w:r>
     </w:p>
     <w:sectPr>

</xml_diff>